<commit_message>
New changes to qa 3
</commit_message>
<xml_diff>
--- a/QA/Telerik QA Academy exams/part III/SQAexams3/Sample-Intermediate-Exam-3.docx
+++ b/QA/Telerik QA Academy exams/part III/SQAexams3/Sample-Intermediate-Exam-3.docx
@@ -1,26 +1,34 @@
 
 <file path=word/document.xml><?xml version="1.0" encoding="utf-8"?>
-<w:document xmlns:wpc="http://schemas.microsoft.com/office/word/2010/wordprocessingCanvas" xmlns:mc="http://schemas.openxmlformats.org/markup-compatibility/2006" xmlns:o="urn:schemas-microsoft-com:office:office" xmlns:r="http://schemas.openxmlformats.org/officeDocument/2006/relationships" xmlns:m="http://schemas.openxmlformats.org/officeDocument/2006/math" xmlns:v="urn:schemas-microsoft-com:vml" xmlns:wp14="http://schemas.microsoft.com/office/word/2010/wordprocessingDrawing" xmlns:wp="http://schemas.openxmlformats.org/drawingml/2006/wordprocessingDrawing" xmlns:w10="urn:schemas-microsoft-com:office:word" xmlns:w="http://schemas.openxmlformats.org/wordprocessingml/2006/main" xmlns:w14="http://schemas.microsoft.com/office/word/2010/wordml" xmlns:w15="http://schemas.microsoft.com/office/word/2012/wordml" xmlns:wpg="http://schemas.microsoft.com/office/word/2010/wordprocessingGroup" xmlns:wpi="http://schemas.microsoft.com/office/word/2010/wordprocessingInk" xmlns:wne="http://schemas.microsoft.com/office/word/2006/wordml" xmlns:wps="http://schemas.microsoft.com/office/word/2010/wordprocessingShape" mc:Ignorable="w14 w15 wp14">
+<w:document xmlns:wpc="http://schemas.microsoft.com/office/word/2010/wordprocessingCanvas" xmlns:mc="http://schemas.openxmlformats.org/markup-compatibility/2006" xmlns:o="urn:schemas-microsoft-com:office:office" xmlns:r="http://schemas.openxmlformats.org/officeDocument/2006/relationships" xmlns:m="http://schemas.openxmlformats.org/officeDocument/2006/math" xmlns:v="urn:schemas-microsoft-com:vml" xmlns:wp14="http://schemas.microsoft.com/office/word/2010/wordprocessingDrawing" xmlns:wp="http://schemas.openxmlformats.org/drawingml/2006/wordprocessingDrawing" xmlns:w10="urn:schemas-microsoft-com:office:word" xmlns:w="http://schemas.openxmlformats.org/wordprocessingml/2006/main" xmlns:w14="http://schemas.microsoft.com/office/word/2010/wordml" xmlns:wpg="http://schemas.microsoft.com/office/word/2010/wordprocessingGroup" xmlns:wpi="http://schemas.microsoft.com/office/word/2010/wordprocessingInk" xmlns:wne="http://schemas.microsoft.com/office/word/2006/wordml" xmlns:wps="http://schemas.microsoft.com/office/word/2010/wordprocessingShape" mc:Ignorable="w14 wp14">
   <w:body>
     <w:p>
       <w:pPr>
-        <w:pStyle w:val="Heading1"/>
+        <w:pStyle w:val="1"/>
         <w:spacing w:after="120"/>
         <w:jc w:val="center"/>
         <w:rPr>
           <w:rFonts w:asciiTheme="minorHAnsi" w:hAnsiTheme="minorHAnsi" w:cstheme="minorHAnsi"/>
         </w:rPr>
       </w:pPr>
+      <w:proofErr w:type="spellStart"/>
       <w:r>
         <w:rPr>
           <w:rFonts w:asciiTheme="minorHAnsi" w:hAnsiTheme="minorHAnsi" w:cstheme="minorHAnsi"/>
         </w:rPr>
-        <w:t xml:space="preserve">Telerik QA Academy </w:t>
+        <w:t>Telerik</w:t>
+      </w:r>
+      <w:proofErr w:type="spellEnd"/>
+      <w:r>
+        <w:rPr>
+          <w:rFonts w:asciiTheme="minorHAnsi" w:hAnsiTheme="minorHAnsi" w:cstheme="minorHAnsi"/>
+        </w:rPr>
+        <w:t xml:space="preserve"> QA Academy </w:t>
       </w:r>
     </w:p>
     <w:p>
       <w:pPr>
-        <w:pStyle w:val="Heading1"/>
+        <w:pStyle w:val="1"/>
         <w:spacing w:after="120"/>
         <w:jc w:val="center"/>
         <w:rPr>
@@ -43,7 +51,7 @@
     </w:p>
     <w:p>
       <w:pPr>
-        <w:pStyle w:val="Heading3"/>
+        <w:pStyle w:val="3"/>
         <w:rPr>
           <w:rFonts w:asciiTheme="minorHAnsi" w:hAnsiTheme="minorHAnsi" w:cstheme="minorHAnsi"/>
           <w:sz w:val="28"/>
@@ -75,10 +83,10 @@
         </w:rPr>
         <w:t xml:space="preserve">Go to </w:t>
       </w:r>
-      <w:hyperlink r:id="rId8" w:history="1">
+      <w:hyperlink r:id="rId9" w:history="1">
         <w:r>
           <w:rPr>
-            <w:rStyle w:val="Hyperlink"/>
+            <w:rStyle w:val="aa"/>
             <w:rFonts w:cstheme="minorHAnsi"/>
             <w:sz w:val="24"/>
             <w:szCs w:val="24"/>
@@ -116,13 +124,15 @@
       <w:pPr>
         <w:rPr>
           <w:rFonts w:cstheme="minorHAnsi"/>
-          <w:sz w:val="24"/>
-          <w:szCs w:val="24"/>
-        </w:rPr>
-      </w:pPr>
-      <w:r>
-        <w:rPr>
-          <w:rFonts w:cstheme="minorHAnsi"/>
+          <w:color w:val="9BBB59" w:themeColor="accent3"/>
+          <w:sz w:val="24"/>
+          <w:szCs w:val="24"/>
+        </w:rPr>
+      </w:pPr>
+      <w:r>
+        <w:rPr>
+          <w:rFonts w:cstheme="minorHAnsi"/>
+          <w:color w:val="9BBB59" w:themeColor="accent3"/>
           <w:sz w:val="24"/>
           <w:szCs w:val="24"/>
         </w:rPr>
@@ -133,13 +143,15 @@
       <w:pPr>
         <w:rPr>
           <w:rFonts w:cstheme="minorHAnsi"/>
-          <w:sz w:val="24"/>
-          <w:szCs w:val="24"/>
-        </w:rPr>
-      </w:pPr>
-      <w:r>
-        <w:rPr>
-          <w:rFonts w:cstheme="minorHAnsi"/>
+          <w:color w:val="9BBB59" w:themeColor="accent3"/>
+          <w:sz w:val="24"/>
+          <w:szCs w:val="24"/>
+        </w:rPr>
+      </w:pPr>
+      <w:r>
+        <w:rPr>
+          <w:rFonts w:cstheme="minorHAnsi"/>
+          <w:color w:val="9BBB59" w:themeColor="accent3"/>
           <w:sz w:val="24"/>
           <w:szCs w:val="24"/>
         </w:rPr>
@@ -175,21 +187,33 @@
       <w:pPr>
         <w:rPr>
           <w:rFonts w:cstheme="minorHAnsi"/>
-          <w:sz w:val="24"/>
-          <w:szCs w:val="24"/>
-        </w:rPr>
-      </w:pPr>
-      <w:r>
-        <w:rPr>
-          <w:rFonts w:cstheme="minorHAnsi"/>
-          <w:sz w:val="24"/>
-          <w:szCs w:val="24"/>
-        </w:rPr>
-        <w:t xml:space="preserve">D) Create a data-driven performance test that performs login and logout of the forum with </w:t>
-      </w:r>
-      <w:r>
-        <w:rPr>
-          <w:rFonts w:cstheme="minorHAnsi"/>
+          <w:color w:val="9BBB59" w:themeColor="accent3"/>
+          <w:sz w:val="24"/>
+          <w:szCs w:val="24"/>
+        </w:rPr>
+      </w:pPr>
+      <w:r>
+        <w:rPr>
+          <w:rFonts w:cstheme="minorHAnsi"/>
+          <w:color w:val="9BBB59" w:themeColor="accent3"/>
+          <w:sz w:val="24"/>
+          <w:szCs w:val="24"/>
+        </w:rPr>
+        <w:t xml:space="preserve">D) Create </w:t>
+      </w:r>
+      <w:r>
+        <w:rPr>
+          <w:rFonts w:cstheme="minorHAnsi"/>
+          <w:color w:val="9BBB59" w:themeColor="accent3"/>
+          <w:sz w:val="24"/>
+          <w:szCs w:val="24"/>
+        </w:rPr>
+        <w:t xml:space="preserve">a data-driven performance test that performs login and logout of the forum with </w:t>
+      </w:r>
+      <w:r>
+        <w:rPr>
+          <w:rFonts w:cstheme="minorHAnsi"/>
+          <w:color w:val="9BBB59" w:themeColor="accent3"/>
           <w:sz w:val="24"/>
           <w:szCs w:val="24"/>
         </w:rPr>
@@ -198,10 +222,20 @@
       <w:r>
         <w:rPr>
           <w:rFonts w:cstheme="minorHAnsi"/>
-          <w:sz w:val="24"/>
-          <w:szCs w:val="24"/>
-        </w:rPr>
-        <w:t xml:space="preserve"> different users. Create a load test with constant load of 10 users and duration of 2 minutes. Make one run of this test and create a report for it. Use the same metrics as for sub problem C).</w:t>
+          <w:color w:val="9BBB59" w:themeColor="accent3"/>
+          <w:sz w:val="24"/>
+          <w:szCs w:val="24"/>
+        </w:rPr>
+        <w:t xml:space="preserve"> different users. Create a load test with constant load of 10 users and duration of 2 minutes. Make one run of this test </w:t>
+      </w:r>
+      <w:r>
+        <w:rPr>
+          <w:rFonts w:cstheme="minorHAnsi"/>
+          <w:color w:val="9BBB59" w:themeColor="accent3"/>
+          <w:sz w:val="24"/>
+          <w:szCs w:val="24"/>
+        </w:rPr>
+        <w:t>and create a report for it. Use the same metrics as for sub problem C).</w:t>
       </w:r>
     </w:p>
     <w:p>
@@ -246,6 +280,7 @@
           <w:szCs w:val="24"/>
         </w:rPr>
       </w:pPr>
+      <w:proofErr w:type="gramStart"/>
       <w:r>
         <w:rPr>
           <w:rFonts w:cstheme="minorHAnsi"/>
@@ -254,6 +289,7 @@
         </w:rPr>
         <w:t>username</w:t>
       </w:r>
+      <w:proofErr w:type="gramEnd"/>
       <w:r>
         <w:rPr>
           <w:rFonts w:cstheme="minorHAnsi"/>
@@ -262,6 +298,8 @@
         </w:rPr>
         <w:t xml:space="preserve">: </w:t>
       </w:r>
+      <w:bookmarkStart w:id="0" w:name="OLE_LINK1"/>
+      <w:bookmarkStart w:id="1" w:name="OLE_LINK2"/>
       <w:r>
         <w:rPr>
           <w:rFonts w:cstheme="minorHAnsi"/>
@@ -292,7 +330,25 @@
           <w:sz w:val="24"/>
           <w:szCs w:val="24"/>
         </w:rPr>
-        <w:t>ass: qa-academy</w:t>
+        <w:t xml:space="preserve">ass: </w:t>
+      </w:r>
+      <w:proofErr w:type="spellStart"/>
+      <w:r>
+        <w:rPr>
+          <w:rFonts w:cstheme="minorHAnsi"/>
+          <w:sz w:val="24"/>
+          <w:szCs w:val="24"/>
+        </w:rPr>
+        <w:t>qa</w:t>
+      </w:r>
+      <w:proofErr w:type="spellEnd"/>
+      <w:r>
+        <w:rPr>
+          <w:rFonts w:cstheme="minorHAnsi"/>
+          <w:sz w:val="24"/>
+          <w:szCs w:val="24"/>
+        </w:rPr>
+        <w:t>-academy</w:t>
       </w:r>
     </w:p>
     <w:p>
@@ -304,6 +360,7 @@
           <w:szCs w:val="24"/>
         </w:rPr>
       </w:pPr>
+      <w:proofErr w:type="gramStart"/>
       <w:r>
         <w:rPr>
           <w:rFonts w:cstheme="minorHAnsi"/>
@@ -318,7 +375,16 @@
           <w:sz w:val="24"/>
           <w:szCs w:val="24"/>
         </w:rPr>
-        <w:t xml:space="preserve">sername: qa-academy-2 / </w:t>
+        <w:t>sername</w:t>
+      </w:r>
+      <w:proofErr w:type="gramEnd"/>
+      <w:r>
+        <w:rPr>
+          <w:rFonts w:cstheme="minorHAnsi"/>
+          <w:sz w:val="24"/>
+          <w:szCs w:val="24"/>
+        </w:rPr>
+        <w:t xml:space="preserve">: qa-academy-2 / </w:t>
       </w:r>
       <w:r>
         <w:rPr>
@@ -336,30 +402,59 @@
         </w:rPr>
         <w:t xml:space="preserve">ass: </w:t>
       </w:r>
-      <w:r>
-        <w:rPr>
-          <w:rFonts w:cstheme="minorHAnsi"/>
-          <w:sz w:val="24"/>
-          <w:szCs w:val="24"/>
-        </w:rPr>
-        <w:t>qa-academy</w:t>
+      <w:proofErr w:type="spellStart"/>
+      <w:r>
+        <w:rPr>
+          <w:rFonts w:cstheme="minorHAnsi"/>
+          <w:sz w:val="24"/>
+          <w:szCs w:val="24"/>
+        </w:rPr>
+        <w:t>qa</w:t>
+      </w:r>
+      <w:proofErr w:type="spellEnd"/>
+      <w:r>
+        <w:rPr>
+          <w:rFonts w:cstheme="minorHAnsi"/>
+          <w:sz w:val="24"/>
+          <w:szCs w:val="24"/>
+        </w:rPr>
+        <w:t>-academy</w:t>
+      </w:r>
+    </w:p>
+    <w:bookmarkEnd w:id="0"/>
+    <w:bookmarkEnd w:id="1"/>
+    <w:p>
+      <w:pPr>
+        <w:rPr>
+          <w:rFonts w:cstheme="minorHAnsi"/>
+          <w:sz w:val="24"/>
+          <w:szCs w:val="24"/>
+        </w:rPr>
+      </w:pPr>
+      <w:r>
+        <w:rPr>
+          <w:rFonts w:cstheme="minorHAnsi"/>
+          <w:sz w:val="24"/>
+          <w:szCs w:val="24"/>
+        </w:rPr>
+        <w:t>As a result of this exam problem you should submit your Visual Studio project and Excel reports.</w:t>
       </w:r>
     </w:p>
     <w:p>
       <w:pPr>
         <w:rPr>
           <w:rFonts w:cstheme="minorHAnsi"/>
-          <w:sz w:val="24"/>
-          <w:szCs w:val="24"/>
-        </w:rPr>
-      </w:pPr>
-      <w:r>
-        <w:rPr>
-          <w:rFonts w:cstheme="minorHAnsi"/>
-          <w:sz w:val="24"/>
-          <w:szCs w:val="24"/>
-        </w:rPr>
-        <w:t>As a result of this exam problem you should submit your Visual Studio project and Excel reports.</w:t>
+          <w:sz w:val="23"/>
+          <w:szCs w:val="23"/>
+        </w:rPr>
+      </w:pPr>
+      <w:r>
+        <w:rPr>
+          <w:rFonts w:cstheme="minorHAnsi"/>
+          <w:sz w:val="23"/>
+          <w:szCs w:val="23"/>
+        </w:rPr>
+        <w:t>Make the task with Test Studio. Consider which metrics to use.</w:t>
       </w:r>
     </w:p>
     <w:p>
@@ -370,27 +465,10 @@
           <w:szCs w:val="23"/>
         </w:rPr>
       </w:pPr>
-      <w:r>
-        <w:rPr>
-          <w:rFonts w:cstheme="minorHAnsi"/>
-          <w:sz w:val="23"/>
-          <w:szCs w:val="23"/>
-        </w:rPr>
-        <w:t>Make the task with Test Studio. Consider which metrics to use.</w:t>
-      </w:r>
     </w:p>
     <w:p>
       <w:pPr>
-        <w:rPr>
-          <w:rFonts w:cstheme="minorHAnsi"/>
-          <w:sz w:val="23"/>
-          <w:szCs w:val="23"/>
-        </w:rPr>
-      </w:pPr>
-    </w:p>
-    <w:p>
-      <w:pPr>
-        <w:pStyle w:val="Heading3"/>
+        <w:pStyle w:val="3"/>
         <w:rPr>
           <w:rFonts w:asciiTheme="minorHAnsi" w:hAnsiTheme="minorHAnsi" w:cstheme="minorHAnsi"/>
           <w:sz w:val="28"/>
@@ -463,13 +541,15 @@
       <w:pPr>
         <w:rPr>
           <w:rFonts w:cstheme="minorHAnsi"/>
-          <w:sz w:val="24"/>
-          <w:szCs w:val="24"/>
-        </w:rPr>
-      </w:pPr>
-      <w:r>
-        <w:rPr>
-          <w:rFonts w:cstheme="minorHAnsi"/>
+          <w:color w:val="9BBB59" w:themeColor="accent3"/>
+          <w:sz w:val="24"/>
+          <w:szCs w:val="24"/>
+        </w:rPr>
+      </w:pPr>
+      <w:r>
+        <w:rPr>
+          <w:rFonts w:cstheme="minorHAnsi"/>
+          <w:color w:val="9BBB59" w:themeColor="accent3"/>
           <w:sz w:val="24"/>
           <w:szCs w:val="24"/>
         </w:rPr>
@@ -481,13 +561,15 @@
         <w:ind w:left="360"/>
         <w:rPr>
           <w:rFonts w:cstheme="minorHAnsi"/>
-          <w:sz w:val="24"/>
-          <w:szCs w:val="24"/>
-        </w:rPr>
-      </w:pPr>
-      <w:r>
-        <w:rPr>
-          <w:rFonts w:cstheme="minorHAnsi"/>
+          <w:color w:val="9BBB59" w:themeColor="accent3"/>
+          <w:sz w:val="24"/>
+          <w:szCs w:val="24"/>
+        </w:rPr>
+      </w:pPr>
+      <w:r>
+        <w:rPr>
+          <w:rFonts w:cstheme="minorHAnsi"/>
+          <w:color w:val="9BBB59" w:themeColor="accent3"/>
           <w:sz w:val="24"/>
           <w:szCs w:val="24"/>
         </w:rPr>
@@ -499,13 +581,15 @@
         <w:ind w:left="360"/>
         <w:rPr>
           <w:rFonts w:cstheme="minorHAnsi"/>
-          <w:sz w:val="24"/>
-          <w:szCs w:val="24"/>
-        </w:rPr>
-      </w:pPr>
-      <w:r>
-        <w:rPr>
-          <w:rFonts w:cstheme="minorHAnsi"/>
+          <w:color w:val="9BBB59" w:themeColor="accent3"/>
+          <w:sz w:val="24"/>
+          <w:szCs w:val="24"/>
+        </w:rPr>
+      </w:pPr>
+      <w:r>
+        <w:rPr>
+          <w:rFonts w:cstheme="minorHAnsi"/>
+          <w:color w:val="9BBB59" w:themeColor="accent3"/>
           <w:sz w:val="24"/>
           <w:szCs w:val="24"/>
         </w:rPr>
@@ -516,13 +600,15 @@
       <w:pPr>
         <w:rPr>
           <w:rFonts w:cstheme="minorHAnsi"/>
-          <w:sz w:val="24"/>
-          <w:szCs w:val="24"/>
-        </w:rPr>
-      </w:pPr>
-      <w:r>
-        <w:rPr>
-          <w:rFonts w:cstheme="minorHAnsi"/>
+          <w:color w:val="9BBB59" w:themeColor="accent3"/>
+          <w:sz w:val="24"/>
+          <w:szCs w:val="24"/>
+        </w:rPr>
+      </w:pPr>
+      <w:r>
+        <w:rPr>
+          <w:rFonts w:cstheme="minorHAnsi"/>
+          <w:color w:val="9BBB59" w:themeColor="accent3"/>
           <w:sz w:val="24"/>
           <w:szCs w:val="24"/>
         </w:rPr>
@@ -533,13 +619,15 @@
       <w:pPr>
         <w:rPr>
           <w:rFonts w:cstheme="minorHAnsi"/>
-          <w:sz w:val="24"/>
-          <w:szCs w:val="24"/>
-        </w:rPr>
-      </w:pPr>
-      <w:r>
-        <w:rPr>
-          <w:rFonts w:cstheme="minorHAnsi"/>
+          <w:color w:val="9BBB59" w:themeColor="accent3"/>
+          <w:sz w:val="24"/>
+          <w:szCs w:val="24"/>
+        </w:rPr>
+      </w:pPr>
+      <w:r>
+        <w:rPr>
+          <w:rFonts w:cstheme="minorHAnsi"/>
+          <w:color w:val="9BBB59" w:themeColor="accent3"/>
           <w:sz w:val="24"/>
           <w:szCs w:val="24"/>
         </w:rPr>
@@ -558,6 +646,7 @@
       <w:r>
         <w:rPr>
           <w:rFonts w:cstheme="minorHAnsi"/>
+          <w:color w:val="9BBB59" w:themeColor="accent3"/>
           <w:sz w:val="24"/>
           <w:szCs w:val="24"/>
         </w:rPr>
@@ -589,12 +678,10 @@
           <w:rFonts w:cstheme="minorHAnsi"/>
         </w:rPr>
       </w:pPr>
-      <w:bookmarkStart w:id="0" w:name="_GoBack"/>
-      <w:bookmarkEnd w:id="0"/>
     </w:p>
     <w:p>
       <w:pPr>
-        <w:pStyle w:val="Heading3"/>
+        <w:pStyle w:val="3"/>
         <w:rPr>
           <w:rFonts w:asciiTheme="minorHAnsi" w:hAnsiTheme="minorHAnsi" w:cstheme="minorHAnsi"/>
           <w:sz w:val="28"/>
@@ -607,8 +694,18 @@
           <w:sz w:val="28"/>
           <w:szCs w:val="28"/>
         </w:rPr>
-        <w:t>Testing for Cross Site Scripting (XSS) Vulnerabilities</w:t>
-      </w:r>
+        <w:t xml:space="preserve">Testing for Cross Site Scripting </w:t>
+      </w:r>
+      <w:bookmarkStart w:id="2" w:name="_GoBack"/>
+      <w:r>
+        <w:rPr>
+          <w:rFonts w:asciiTheme="minorHAnsi" w:hAnsiTheme="minorHAnsi" w:cstheme="minorHAnsi"/>
+          <w:sz w:val="28"/>
+          <w:szCs w:val="28"/>
+        </w:rPr>
+        <w:t>(XSS) Vulnerabilities</w:t>
+      </w:r>
+      <w:bookmarkEnd w:id="2"/>
     </w:p>
     <w:p>
       <w:pPr>
@@ -706,10 +803,10 @@
         </w:rPr>
         <w:t xml:space="preserve">Once you have found the XSS vulnerability, exploit it by inserting a script that causes a hyperlink "Hack" to appear somewhere on the page pointing to </w:t>
       </w:r>
-      <w:hyperlink r:id="rId9" w:history="1">
+      <w:hyperlink r:id="rId10" w:history="1">
         <w:r>
           <w:rPr>
-            <w:rStyle w:val="Hyperlink"/>
+            <w:rStyle w:val="aa"/>
             <w:rFonts w:cstheme="minorHAnsi"/>
             <w:sz w:val="24"/>
             <w:szCs w:val="24"/>
@@ -770,7 +867,7 @@
     </w:p>
     <w:p>
       <w:pPr>
-        <w:pStyle w:val="Heading3"/>
+        <w:pStyle w:val="3"/>
         <w:rPr>
           <w:rFonts w:asciiTheme="minorHAnsi" w:hAnsiTheme="minorHAnsi" w:cstheme="minorHAnsi"/>
           <w:sz w:val="28"/>
@@ -873,7 +970,7 @@
     </w:p>
     <w:p>
       <w:pPr>
-        <w:pStyle w:val="Heading3"/>
+        <w:pStyle w:val="3"/>
         <w:rPr>
           <w:rFonts w:asciiTheme="minorHAnsi" w:hAnsiTheme="minorHAnsi" w:cstheme="minorHAnsi"/>
           <w:sz w:val="28"/>
@@ -976,20 +1073,30 @@
     </w:p>
     <w:p>
       <w:pPr>
-        <w:pStyle w:val="Heading3"/>
+        <w:pStyle w:val="3"/>
         <w:rPr>
           <w:rFonts w:asciiTheme="minorHAnsi" w:hAnsiTheme="minorHAnsi" w:cstheme="minorHAnsi"/>
           <w:sz w:val="28"/>
           <w:szCs w:val="28"/>
         </w:rPr>
       </w:pPr>
+      <w:proofErr w:type="spellStart"/>
       <w:r>
         <w:rPr>
           <w:rFonts w:asciiTheme="minorHAnsi" w:hAnsiTheme="minorHAnsi" w:cstheme="minorHAnsi"/>
           <w:sz w:val="28"/>
           <w:szCs w:val="28"/>
         </w:rPr>
-        <w:t>WebService Testing</w:t>
+        <w:t>WebService</w:t>
+      </w:r>
+      <w:proofErr w:type="spellEnd"/>
+      <w:r>
+        <w:rPr>
+          <w:rFonts w:asciiTheme="minorHAnsi" w:hAnsiTheme="minorHAnsi" w:cstheme="minorHAnsi"/>
+          <w:sz w:val="28"/>
+          <w:szCs w:val="28"/>
+        </w:rPr>
+        <w:t xml:space="preserve"> Testing</w:t>
       </w:r>
     </w:p>
     <w:p>
@@ -1009,10 +1116,10 @@
         </w:rPr>
         <w:t xml:space="preserve">You are given the sample web service application: </w:t>
       </w:r>
-      <w:hyperlink r:id="rId10" w:history="1">
+      <w:hyperlink r:id="rId11" w:history="1">
         <w:r>
           <w:rPr>
-            <w:rStyle w:val="Hyperlink"/>
+            <w:rStyle w:val="aa"/>
             <w:rFonts w:cstheme="minorHAnsi"/>
             <w:sz w:val="24"/>
             <w:szCs w:val="24"/>
@@ -1035,12 +1142,30 @@
           <w:sz w:val="24"/>
           <w:szCs w:val="24"/>
         </w:rPr>
-        <w:t xml:space="preserve">Your task is to use SoapUI and create tests for testing the web service: </w:t>
+        <w:t xml:space="preserve">Your task is to use </w:t>
+      </w:r>
+      <w:proofErr w:type="spellStart"/>
+      <w:r>
+        <w:rPr>
+          <w:rFonts w:cstheme="minorHAnsi"/>
+          <w:sz w:val="24"/>
+          <w:szCs w:val="24"/>
+        </w:rPr>
+        <w:t>SoapUI</w:t>
+      </w:r>
+      <w:proofErr w:type="spellEnd"/>
+      <w:r>
+        <w:rPr>
+          <w:rFonts w:cstheme="minorHAnsi"/>
+          <w:sz w:val="24"/>
+          <w:szCs w:val="24"/>
+        </w:rPr>
+        <w:t xml:space="preserve"> and create tests for testing the web service: </w:t>
       </w:r>
     </w:p>
     <w:p>
       <w:pPr>
-        <w:pStyle w:val="ListParagraph"/>
+        <w:pStyle w:val="a"/>
         <w:numPr>
           <w:ilvl w:val="0"/>
           <w:numId w:val="19"/>
@@ -1098,7 +1223,7 @@
     </w:p>
     <w:p>
       <w:pPr>
-        <w:pStyle w:val="ListParagraph"/>
+        <w:pStyle w:val="a"/>
         <w:numPr>
           <w:ilvl w:val="0"/>
           <w:numId w:val="19"/>
@@ -1156,7 +1281,7 @@
     </w:p>
     <w:p>
       <w:pPr>
-        <w:pStyle w:val="ListParagraph"/>
+        <w:pStyle w:val="a"/>
         <w:numPr>
           <w:ilvl w:val="0"/>
           <w:numId w:val="19"/>
@@ -1242,7 +1367,7 @@
     </w:p>
     <w:p>
       <w:pPr>
-        <w:pStyle w:val="ListParagraph"/>
+        <w:pStyle w:val="a"/>
         <w:numPr>
           <w:ilvl w:val="0"/>
           <w:numId w:val="19"/>
@@ -1287,7 +1412,25 @@
           <w:sz w:val="24"/>
           <w:szCs w:val="24"/>
         </w:rPr>
-        <w:t xml:space="preserve">As a result of this exam problem you should submit your project created with SoapUI. </w:t>
+        <w:t xml:space="preserve">As a result of this exam problem you should submit your project created with </w:t>
+      </w:r>
+      <w:proofErr w:type="spellStart"/>
+      <w:r>
+        <w:rPr>
+          <w:rFonts w:cstheme="minorHAnsi"/>
+          <w:sz w:val="24"/>
+          <w:szCs w:val="24"/>
+        </w:rPr>
+        <w:t>SoapUI</w:t>
+      </w:r>
+      <w:proofErr w:type="spellEnd"/>
+      <w:r>
+        <w:rPr>
+          <w:rFonts w:cstheme="minorHAnsi"/>
+          <w:sz w:val="24"/>
+          <w:szCs w:val="24"/>
+        </w:rPr>
+        <w:t xml:space="preserve">. </w:t>
       </w:r>
     </w:p>
     <w:p>
@@ -1307,8 +1450,8 @@
       </w:pPr>
     </w:p>
     <w:sectPr>
-      <w:headerReference w:type="default" r:id="rId11"/>
-      <w:footerReference w:type="default" r:id="rId12"/>
+      <w:headerReference w:type="default" r:id="rId12"/>
+      <w:footerReference w:type="default" r:id="rId13"/>
       <w:pgSz w:w="11909" w:h="16834" w:code="9"/>
       <w:pgMar w:top="1701" w:right="851" w:bottom="1021" w:left="851" w:header="397" w:footer="397" w:gutter="0"/>
       <w:cols w:space="720"/>
@@ -1319,7 +1462,7 @@
 </file>
 
 <file path=word/endnotes.xml><?xml version="1.0" encoding="utf-8"?>
-<w:endnotes xmlns:wpc="http://schemas.microsoft.com/office/word/2010/wordprocessingCanvas" xmlns:mc="http://schemas.openxmlformats.org/markup-compatibility/2006" xmlns:o="urn:schemas-microsoft-com:office:office" xmlns:r="http://schemas.openxmlformats.org/officeDocument/2006/relationships" xmlns:m="http://schemas.openxmlformats.org/officeDocument/2006/math" xmlns:v="urn:schemas-microsoft-com:vml" xmlns:wp14="http://schemas.microsoft.com/office/word/2010/wordprocessingDrawing" xmlns:wp="http://schemas.openxmlformats.org/drawingml/2006/wordprocessingDrawing" xmlns:w10="urn:schemas-microsoft-com:office:word" xmlns:w="http://schemas.openxmlformats.org/wordprocessingml/2006/main" xmlns:w14="http://schemas.microsoft.com/office/word/2010/wordml" xmlns:w15="http://schemas.microsoft.com/office/word/2012/wordml" xmlns:wpg="http://schemas.microsoft.com/office/word/2010/wordprocessingGroup" xmlns:wpi="http://schemas.microsoft.com/office/word/2010/wordprocessingInk" xmlns:wne="http://schemas.microsoft.com/office/word/2006/wordml" xmlns:wps="http://schemas.microsoft.com/office/word/2010/wordprocessingShape" mc:Ignorable="w14 w15 wp14">
+<w:endnotes xmlns:wpc="http://schemas.microsoft.com/office/word/2010/wordprocessingCanvas" xmlns:mc="http://schemas.openxmlformats.org/markup-compatibility/2006" xmlns:o="urn:schemas-microsoft-com:office:office" xmlns:r="http://schemas.openxmlformats.org/officeDocument/2006/relationships" xmlns:m="http://schemas.openxmlformats.org/officeDocument/2006/math" xmlns:v="urn:schemas-microsoft-com:vml" xmlns:wp14="http://schemas.microsoft.com/office/word/2010/wordprocessingDrawing" xmlns:wp="http://schemas.openxmlformats.org/drawingml/2006/wordprocessingDrawing" xmlns:w10="urn:schemas-microsoft-com:office:word" xmlns:w="http://schemas.openxmlformats.org/wordprocessingml/2006/main" xmlns:w14="http://schemas.microsoft.com/office/word/2010/wordml" xmlns:wpg="http://schemas.microsoft.com/office/word/2010/wordprocessingGroup" xmlns:wpi="http://schemas.microsoft.com/office/word/2010/wordprocessingInk" xmlns:wne="http://schemas.microsoft.com/office/word/2006/wordml" xmlns:wps="http://schemas.microsoft.com/office/word/2010/wordprocessingShape" mc:Ignorable="w14 wp14">
   <w:endnote w:type="separator" w:id="-1">
     <w:p>
       <w:pPr>
@@ -1344,15 +1487,15 @@
 </file>
 
 <file path=word/footer1.xml><?xml version="1.0" encoding="utf-8"?>
-<w:ftr xmlns:wpc="http://schemas.microsoft.com/office/word/2010/wordprocessingCanvas" xmlns:mc="http://schemas.openxmlformats.org/markup-compatibility/2006" xmlns:o="urn:schemas-microsoft-com:office:office" xmlns:r="http://schemas.openxmlformats.org/officeDocument/2006/relationships" xmlns:m="http://schemas.openxmlformats.org/officeDocument/2006/math" xmlns:v="urn:schemas-microsoft-com:vml" xmlns:wp14="http://schemas.microsoft.com/office/word/2010/wordprocessingDrawing" xmlns:wp="http://schemas.openxmlformats.org/drawingml/2006/wordprocessingDrawing" xmlns:w10="urn:schemas-microsoft-com:office:word" xmlns:w="http://schemas.openxmlformats.org/wordprocessingml/2006/main" xmlns:w14="http://schemas.microsoft.com/office/word/2010/wordml" xmlns:w15="http://schemas.microsoft.com/office/word/2012/wordml" xmlns:wpg="http://schemas.microsoft.com/office/word/2010/wordprocessingGroup" xmlns:wpi="http://schemas.microsoft.com/office/word/2010/wordprocessingInk" xmlns:wne="http://schemas.microsoft.com/office/word/2006/wordml" xmlns:wps="http://schemas.microsoft.com/office/word/2010/wordprocessingShape" mc:Ignorable="w14 w15 wp14">
+<w:ftr xmlns:wpc="http://schemas.microsoft.com/office/word/2010/wordprocessingCanvas" xmlns:mc="http://schemas.openxmlformats.org/markup-compatibility/2006" xmlns:o="urn:schemas-microsoft-com:office:office" xmlns:r="http://schemas.openxmlformats.org/officeDocument/2006/relationships" xmlns:m="http://schemas.openxmlformats.org/officeDocument/2006/math" xmlns:v="urn:schemas-microsoft-com:vml" xmlns:wp14="http://schemas.microsoft.com/office/word/2010/wordprocessingDrawing" xmlns:wp="http://schemas.openxmlformats.org/drawingml/2006/wordprocessingDrawing" xmlns:w10="urn:schemas-microsoft-com:office:word" xmlns:w="http://schemas.openxmlformats.org/wordprocessingml/2006/main" xmlns:w14="http://schemas.microsoft.com/office/word/2010/wordml" xmlns:wpg="http://schemas.microsoft.com/office/word/2010/wordprocessingGroup" xmlns:wpi="http://schemas.microsoft.com/office/word/2010/wordprocessingInk" xmlns:wne="http://schemas.microsoft.com/office/word/2006/wordml" xmlns:wps="http://schemas.microsoft.com/office/word/2010/wordprocessingShape" mc:Ignorable="w14 wp14">
   <w:p>
     <w:pPr>
-      <w:pStyle w:val="Footer"/>
+      <w:pStyle w:val="a6"/>
     </w:pPr>
     <w:r>
       <w:rPr>
         <w:noProof/>
-        <w:lang w:val="bg-BG" w:eastAsia="zh-CN"/>
+        <w:lang w:val="bg-BG" w:eastAsia="bg-BG"/>
       </w:rPr>
       <mc:AlternateContent>
         <mc:Choice Requires="wps">
@@ -1419,6 +1562,7 @@
                               <w:szCs w:val="16"/>
                             </w:rPr>
                           </w:pPr>
+                          <w:proofErr w:type="gramStart"/>
                           <w:r>
                             <w:rPr>
                               <w:rFonts w:ascii="Segoe UI Semibold" w:hAnsi="Segoe UI Semibold" w:cs="Segoe UI"/>
@@ -1426,12 +1570,22 @@
                               <w:sz w:val="16"/>
                               <w:szCs w:val="16"/>
                             </w:rPr>
-                            <w:t xml:space="preserve">w: </w:t>
+                            <w:t>w</w:t>
+                          </w:r>
+                          <w:proofErr w:type="gramEnd"/>
+                          <w:r>
+                            <w:rPr>
+                              <w:rFonts w:ascii="Segoe UI Semibold" w:hAnsi="Segoe UI Semibold" w:cs="Segoe UI"/>
+                              <w:color w:val="FFFFFF" w:themeColor="background1"/>
+                              <w:sz w:val="16"/>
+                              <w:szCs w:val="16"/>
+                            </w:rPr>
+                            <w:t xml:space="preserve">: </w:t>
                           </w:r>
                           <w:hyperlink r:id="rId1" w:history="1">
                             <w:r>
                               <w:rPr>
-                                <w:rStyle w:val="Hyperlink"/>
+                                <w:rStyle w:val="aa"/>
                                 <w:rFonts w:ascii="Segoe UI Semibold" w:hAnsi="Segoe UI Semibold" w:cs="Segoe UI"/>
                                 <w:color w:val="FFFFFF" w:themeColor="background1"/>
                                 <w:sz w:val="16"/>
@@ -1457,7 +1611,27 @@
                               <w:sz w:val="16"/>
                               <w:szCs w:val="16"/>
                             </w:rPr>
-                            <w:t>31 Alexander Malinov Blvd.</w:t>
+                            <w:t xml:space="preserve">31 Alexander </w:t>
+                          </w:r>
+                          <w:proofErr w:type="spellStart"/>
+                          <w:r>
+                            <w:rPr>
+                              <w:rFonts w:ascii="Segoe UI Semibold" w:hAnsi="Segoe UI Semibold" w:cs="Segoe UI"/>
+                              <w:color w:val="FFFFFF" w:themeColor="background1"/>
+                              <w:sz w:val="16"/>
+                              <w:szCs w:val="16"/>
+                            </w:rPr>
+                            <w:t>Malinov</w:t>
+                          </w:r>
+                          <w:proofErr w:type="spellEnd"/>
+                          <w:r>
+                            <w:rPr>
+                              <w:rFonts w:ascii="Segoe UI Semibold" w:hAnsi="Segoe UI Semibold" w:cs="Segoe UI"/>
+                              <w:color w:val="FFFFFF" w:themeColor="background1"/>
+                              <w:sz w:val="16"/>
+                              <w:szCs w:val="16"/>
+                            </w:rPr>
+                            <w:t xml:space="preserve"> Blvd.</w:t>
                           </w:r>
                           <w:r>
                             <w:rPr>
@@ -1562,7 +1736,7 @@
                               <w:sz w:val="16"/>
                               <w:szCs w:val="16"/>
                             </w:rPr>
-                            <w:t>1</w:t>
+                            <w:t>2</w:t>
                           </w:r>
                           <w:r>
                             <w:rPr>
@@ -1675,7 +1849,7 @@
         </mc:Choice>
         <mc:Fallback>
           <w:pict>
-            <v:shapetype w14:anchorId="22CE367A" id="_x0000_t202" coordsize="21600,21600" o:spt="202" path="m,l,21600r21600,l21600,xe">
+            <v:shapetype id="_x0000_t202" coordsize="21600,21600" o:spt="202" path="m,l,21600r21600,l21600,xe">
               <v:stroke joinstyle="miter"/>
               <v:path gradientshapeok="t" o:connecttype="rect"/>
             </v:shapetype>
@@ -1695,6 +1869,7 @@
                         <w:szCs w:val="16"/>
                       </w:rPr>
                     </w:pPr>
+                    <w:proofErr w:type="gramStart"/>
                     <w:r>
                       <w:rPr>
                         <w:rFonts w:ascii="Segoe UI Semibold" w:hAnsi="Segoe UI Semibold" w:cs="Segoe UI"/>
@@ -1702,12 +1877,22 @@
                         <w:sz w:val="16"/>
                         <w:szCs w:val="16"/>
                       </w:rPr>
-                      <w:t xml:space="preserve">w: </w:t>
+                      <w:t>w</w:t>
+                    </w:r>
+                    <w:proofErr w:type="gramEnd"/>
+                    <w:r>
+                      <w:rPr>
+                        <w:rFonts w:ascii="Segoe UI Semibold" w:hAnsi="Segoe UI Semibold" w:cs="Segoe UI"/>
+                        <w:color w:val="FFFFFF" w:themeColor="background1"/>
+                        <w:sz w:val="16"/>
+                        <w:szCs w:val="16"/>
+                      </w:rPr>
+                      <w:t xml:space="preserve">: </w:t>
                     </w:r>
                     <w:hyperlink r:id="rId2" w:history="1">
                       <w:r>
                         <w:rPr>
-                          <w:rStyle w:val="Hyperlink"/>
+                          <w:rStyle w:val="aa"/>
                           <w:rFonts w:ascii="Segoe UI Semibold" w:hAnsi="Segoe UI Semibold" w:cs="Segoe UI"/>
                           <w:color w:val="FFFFFF" w:themeColor="background1"/>
                           <w:sz w:val="16"/>
@@ -1733,7 +1918,27 @@
                         <w:sz w:val="16"/>
                         <w:szCs w:val="16"/>
                       </w:rPr>
-                      <w:t>31 Alexander Malinov Blvd.</w:t>
+                      <w:t xml:space="preserve">31 Alexander </w:t>
+                    </w:r>
+                    <w:proofErr w:type="spellStart"/>
+                    <w:r>
+                      <w:rPr>
+                        <w:rFonts w:ascii="Segoe UI Semibold" w:hAnsi="Segoe UI Semibold" w:cs="Segoe UI"/>
+                        <w:color w:val="FFFFFF" w:themeColor="background1"/>
+                        <w:sz w:val="16"/>
+                        <w:szCs w:val="16"/>
+                      </w:rPr>
+                      <w:t>Malinov</w:t>
+                    </w:r>
+                    <w:proofErr w:type="spellEnd"/>
+                    <w:r>
+                      <w:rPr>
+                        <w:rFonts w:ascii="Segoe UI Semibold" w:hAnsi="Segoe UI Semibold" w:cs="Segoe UI"/>
+                        <w:color w:val="FFFFFF" w:themeColor="background1"/>
+                        <w:sz w:val="16"/>
+                        <w:szCs w:val="16"/>
+                      </w:rPr>
+                      <w:t xml:space="preserve"> Blvd.</w:t>
                     </w:r>
                     <w:r>
                       <w:rPr>
@@ -1838,7 +2043,7 @@
                         <w:sz w:val="16"/>
                         <w:szCs w:val="16"/>
                       </w:rPr>
-                      <w:t>1</w:t>
+                      <w:t>2</w:t>
                     </w:r>
                     <w:r>
                       <w:rPr>
@@ -1943,7 +2148,7 @@
         <w:color w:val="FFFFFF" w:themeColor="background1"/>
         <w:sz w:val="16"/>
         <w:szCs w:val="16"/>
-        <w:lang w:val="bg-BG" w:eastAsia="zh-CN"/>
+        <w:lang w:val="bg-BG" w:eastAsia="bg-BG"/>
       </w:rPr>
       <w:drawing>
         <wp:anchor distT="0" distB="0" distL="114300" distR="114300" simplePos="0" relativeHeight="251671552" behindDoc="0" locked="0" layoutInCell="1" allowOverlap="1" wp14:anchorId="6BBD7308" wp14:editId="5DF2DE3C">
@@ -2010,7 +2215,7 @@
         <w:color w:val="FFFFFF" w:themeColor="background1"/>
         <w:sz w:val="16"/>
         <w:szCs w:val="16"/>
-        <w:lang w:val="bg-BG" w:eastAsia="zh-CN"/>
+        <w:lang w:val="bg-BG" w:eastAsia="bg-BG"/>
       </w:rPr>
       <w:drawing>
         <wp:anchor distT="0" distB="0" distL="114300" distR="114300" simplePos="0" relativeHeight="251657216" behindDoc="0" locked="0" layoutInCell="1" allowOverlap="1" wp14:anchorId="49448607" wp14:editId="64D69966">
@@ -2077,7 +2282,7 @@
         <w:color w:val="FFFFFF" w:themeColor="background1"/>
         <w:sz w:val="16"/>
         <w:szCs w:val="16"/>
-        <w:lang w:val="bg-BG" w:eastAsia="zh-CN"/>
+        <w:lang w:val="bg-BG" w:eastAsia="bg-BG"/>
       </w:rPr>
       <w:drawing>
         <wp:anchor distT="0" distB="0" distL="114300" distR="114300" simplePos="0" relativeHeight="251685888" behindDoc="0" locked="0" layoutInCell="1" allowOverlap="1" wp14:anchorId="17C7DC9D" wp14:editId="69671E7E">
@@ -2142,7 +2347,7 @@
 </file>
 
 <file path=word/footnotes.xml><?xml version="1.0" encoding="utf-8"?>
-<w:footnotes xmlns:wpc="http://schemas.microsoft.com/office/word/2010/wordprocessingCanvas" xmlns:mc="http://schemas.openxmlformats.org/markup-compatibility/2006" xmlns:o="urn:schemas-microsoft-com:office:office" xmlns:r="http://schemas.openxmlformats.org/officeDocument/2006/relationships" xmlns:m="http://schemas.openxmlformats.org/officeDocument/2006/math" xmlns:v="urn:schemas-microsoft-com:vml" xmlns:wp14="http://schemas.microsoft.com/office/word/2010/wordprocessingDrawing" xmlns:wp="http://schemas.openxmlformats.org/drawingml/2006/wordprocessingDrawing" xmlns:w10="urn:schemas-microsoft-com:office:word" xmlns:w="http://schemas.openxmlformats.org/wordprocessingml/2006/main" xmlns:w14="http://schemas.microsoft.com/office/word/2010/wordml" xmlns:w15="http://schemas.microsoft.com/office/word/2012/wordml" xmlns:wpg="http://schemas.microsoft.com/office/word/2010/wordprocessingGroup" xmlns:wpi="http://schemas.microsoft.com/office/word/2010/wordprocessingInk" xmlns:wne="http://schemas.microsoft.com/office/word/2006/wordml" xmlns:wps="http://schemas.microsoft.com/office/word/2010/wordprocessingShape" mc:Ignorable="w14 w15 wp14">
+<w:footnotes xmlns:wpc="http://schemas.microsoft.com/office/word/2010/wordprocessingCanvas" xmlns:mc="http://schemas.openxmlformats.org/markup-compatibility/2006" xmlns:o="urn:schemas-microsoft-com:office:office" xmlns:r="http://schemas.openxmlformats.org/officeDocument/2006/relationships" xmlns:m="http://schemas.openxmlformats.org/officeDocument/2006/math" xmlns:v="urn:schemas-microsoft-com:vml" xmlns:wp14="http://schemas.microsoft.com/office/word/2010/wordprocessingDrawing" xmlns:wp="http://schemas.openxmlformats.org/drawingml/2006/wordprocessingDrawing" xmlns:w10="urn:schemas-microsoft-com:office:word" xmlns:w="http://schemas.openxmlformats.org/wordprocessingml/2006/main" xmlns:w14="http://schemas.microsoft.com/office/word/2010/wordml" xmlns:wpg="http://schemas.microsoft.com/office/word/2010/wordprocessingGroup" xmlns:wpi="http://schemas.microsoft.com/office/word/2010/wordprocessingInk" xmlns:wne="http://schemas.microsoft.com/office/word/2006/wordml" xmlns:wps="http://schemas.microsoft.com/office/word/2010/wordprocessingShape" mc:Ignorable="w14 wp14">
   <w:footnote w:type="separator" w:id="-1">
     <w:p>
       <w:pPr>
@@ -2167,10 +2372,10 @@
 </file>
 
 <file path=word/header1.xml><?xml version="1.0" encoding="utf-8"?>
-<w:hdr xmlns:wpc="http://schemas.microsoft.com/office/word/2010/wordprocessingCanvas" xmlns:mc="http://schemas.openxmlformats.org/markup-compatibility/2006" xmlns:o="urn:schemas-microsoft-com:office:office" xmlns:r="http://schemas.openxmlformats.org/officeDocument/2006/relationships" xmlns:m="http://schemas.openxmlformats.org/officeDocument/2006/math" xmlns:v="urn:schemas-microsoft-com:vml" xmlns:wp14="http://schemas.microsoft.com/office/word/2010/wordprocessingDrawing" xmlns:wp="http://schemas.openxmlformats.org/drawingml/2006/wordprocessingDrawing" xmlns:w10="urn:schemas-microsoft-com:office:word" xmlns:w="http://schemas.openxmlformats.org/wordprocessingml/2006/main" xmlns:w14="http://schemas.microsoft.com/office/word/2010/wordml" xmlns:w15="http://schemas.microsoft.com/office/word/2012/wordml" xmlns:wpg="http://schemas.microsoft.com/office/word/2010/wordprocessingGroup" xmlns:wpi="http://schemas.microsoft.com/office/word/2010/wordprocessingInk" xmlns:wne="http://schemas.microsoft.com/office/word/2006/wordml" xmlns:wps="http://schemas.microsoft.com/office/word/2010/wordprocessingShape" mc:Ignorable="w14 w15 wp14">
+<w:hdr xmlns:wpc="http://schemas.microsoft.com/office/word/2010/wordprocessingCanvas" xmlns:mc="http://schemas.openxmlformats.org/markup-compatibility/2006" xmlns:o="urn:schemas-microsoft-com:office:office" xmlns:r="http://schemas.openxmlformats.org/officeDocument/2006/relationships" xmlns:m="http://schemas.openxmlformats.org/officeDocument/2006/math" xmlns:v="urn:schemas-microsoft-com:vml" xmlns:wp14="http://schemas.microsoft.com/office/word/2010/wordprocessingDrawing" xmlns:wp="http://schemas.openxmlformats.org/drawingml/2006/wordprocessingDrawing" xmlns:w10="urn:schemas-microsoft-com:office:word" xmlns:w="http://schemas.openxmlformats.org/wordprocessingml/2006/main" xmlns:w14="http://schemas.microsoft.com/office/word/2010/wordml" xmlns:wpg="http://schemas.microsoft.com/office/word/2010/wordprocessingGroup" xmlns:wpi="http://schemas.microsoft.com/office/word/2010/wordprocessingInk" xmlns:wne="http://schemas.microsoft.com/office/word/2006/wordml" xmlns:wps="http://schemas.microsoft.com/office/word/2010/wordprocessingShape" mc:Ignorable="w14 wp14">
   <w:p>
     <w:pPr>
-      <w:pStyle w:val="Header"/>
+      <w:pStyle w:val="a4"/>
       <w:tabs>
         <w:tab w:val="clear" w:pos="4680"/>
         <w:tab w:val="clear" w:pos="9360"/>
@@ -2181,7 +2386,7 @@
     <w:r>
       <w:rPr>
         <w:noProof/>
-        <w:lang w:val="bg-BG" w:eastAsia="zh-CN"/>
+        <w:lang w:val="bg-BG" w:eastAsia="bg-BG"/>
       </w:rPr>
       <w:drawing>
         <wp:anchor distT="0" distB="0" distL="114300" distR="114300" simplePos="0" relativeHeight="251686912" behindDoc="0" locked="0" layoutInCell="1" allowOverlap="1">
@@ -2244,7 +2449,7 @@
 </file>
 
 <file path=word/numbering.xml><?xml version="1.0" encoding="utf-8"?>
-<w:numbering xmlns:wpc="http://schemas.microsoft.com/office/word/2010/wordprocessingCanvas" xmlns:mc="http://schemas.openxmlformats.org/markup-compatibility/2006" xmlns:o="urn:schemas-microsoft-com:office:office" xmlns:r="http://schemas.openxmlformats.org/officeDocument/2006/relationships" xmlns:m="http://schemas.openxmlformats.org/officeDocument/2006/math" xmlns:v="urn:schemas-microsoft-com:vml" xmlns:wp14="http://schemas.microsoft.com/office/word/2010/wordprocessingDrawing" xmlns:wp="http://schemas.openxmlformats.org/drawingml/2006/wordprocessingDrawing" xmlns:w10="urn:schemas-microsoft-com:office:word" xmlns:w="http://schemas.openxmlformats.org/wordprocessingml/2006/main" xmlns:w14="http://schemas.microsoft.com/office/word/2010/wordml" xmlns:w15="http://schemas.microsoft.com/office/word/2012/wordml" xmlns:wpg="http://schemas.microsoft.com/office/word/2010/wordprocessingGroup" xmlns:wpi="http://schemas.microsoft.com/office/word/2010/wordprocessingInk" xmlns:wne="http://schemas.microsoft.com/office/word/2006/wordml" xmlns:wps="http://schemas.microsoft.com/office/word/2010/wordprocessingShape" mc:Ignorable="w14 w15 wp14">
+<w:numbering xmlns:wpc="http://schemas.microsoft.com/office/word/2010/wordprocessingCanvas" xmlns:mc="http://schemas.openxmlformats.org/markup-compatibility/2006" xmlns:o="urn:schemas-microsoft-com:office:office" xmlns:r="http://schemas.openxmlformats.org/officeDocument/2006/relationships" xmlns:m="http://schemas.openxmlformats.org/officeDocument/2006/math" xmlns:v="urn:schemas-microsoft-com:vml" xmlns:wp14="http://schemas.microsoft.com/office/word/2010/wordprocessingDrawing" xmlns:wp="http://schemas.openxmlformats.org/drawingml/2006/wordprocessingDrawing" xmlns:w10="urn:schemas-microsoft-com:office:word" xmlns:w="http://schemas.openxmlformats.org/wordprocessingml/2006/main" xmlns:w14="http://schemas.microsoft.com/office/word/2010/wordml" xmlns:wpg="http://schemas.microsoft.com/office/word/2010/wordprocessingGroup" xmlns:wpi="http://schemas.microsoft.com/office/word/2010/wordprocessingInk" xmlns:wne="http://schemas.microsoft.com/office/word/2006/wordml" xmlns:wps="http://schemas.microsoft.com/office/word/2010/wordprocessingShape" mc:Ignorable="w14 wp14">
   <w:abstractNum w:abstractNumId="0">
     <w:nsid w:val="00D05812"/>
     <w:multiLevelType w:val="hybridMultilevel"/>
@@ -3285,7 +3490,7 @@
     <w:tmpl w:val="FD4C0670"/>
     <w:lvl w:ilvl="0" w:tplc="482AD894">
       <w:numFmt w:val="bullet"/>
-      <w:pStyle w:val="ListParagraph"/>
+      <w:pStyle w:val="a"/>
       <w:lvlText w:val=""/>
       <w:lvlJc w:val="left"/>
       <w:pPr>
@@ -4434,7 +4639,7 @@
 </file>
 
 <file path=word/styles.xml><?xml version="1.0" encoding="utf-8"?>
-<w:styles xmlns:mc="http://schemas.openxmlformats.org/markup-compatibility/2006" xmlns:r="http://schemas.openxmlformats.org/officeDocument/2006/relationships" xmlns:w="http://schemas.openxmlformats.org/wordprocessingml/2006/main" xmlns:w14="http://schemas.microsoft.com/office/word/2010/wordml" xmlns:w15="http://schemas.microsoft.com/office/word/2012/wordml" mc:Ignorable="w14 w15">
+<w:styles xmlns:mc="http://schemas.openxmlformats.org/markup-compatibility/2006" xmlns:r="http://schemas.openxmlformats.org/officeDocument/2006/relationships" xmlns:w="http://schemas.openxmlformats.org/wordprocessingml/2006/main" xmlns:w14="http://schemas.microsoft.com/office/word/2010/wordml" mc:Ignorable="w14">
   <w:docDefaults>
     <w:rPrDefault>
       <w:rPr>
@@ -4450,380 +4655,146 @@
       </w:pPr>
     </w:pPrDefault>
   </w:docDefaults>
-  <w:latentStyles w:defLockedState="0" w:defUIPriority="99" w:defSemiHidden="0" w:defUnhideWhenUsed="0" w:defQFormat="0" w:count="371">
-    <w:lsdException w:name="Normal" w:uiPriority="0" w:qFormat="1"/>
-    <w:lsdException w:name="heading 1" w:uiPriority="9" w:qFormat="1"/>
-    <w:lsdException w:name="heading 2" w:semiHidden="1" w:uiPriority="9" w:unhideWhenUsed="1" w:qFormat="1"/>
-    <w:lsdException w:name="heading 3" w:semiHidden="1" w:uiPriority="9" w:unhideWhenUsed="1" w:qFormat="1"/>
-    <w:lsdException w:name="heading 4" w:semiHidden="1" w:uiPriority="9" w:unhideWhenUsed="1" w:qFormat="1"/>
-    <w:lsdException w:name="heading 5" w:semiHidden="1" w:uiPriority="9" w:unhideWhenUsed="1"/>
-    <w:lsdException w:name="heading 6" w:semiHidden="1" w:uiPriority="9" w:unhideWhenUsed="1"/>
-    <w:lsdException w:name="heading 7" w:semiHidden="1" w:uiPriority="9" w:unhideWhenUsed="1" w:qFormat="1"/>
-    <w:lsdException w:name="heading 8" w:semiHidden="1" w:uiPriority="9" w:unhideWhenUsed="1" w:qFormat="1"/>
-    <w:lsdException w:name="heading 9" w:semiHidden="1" w:uiPriority="9" w:unhideWhenUsed="1" w:qFormat="1"/>
-    <w:lsdException w:name="index 1" w:semiHidden="1" w:unhideWhenUsed="1"/>
-    <w:lsdException w:name="index 2" w:semiHidden="1" w:unhideWhenUsed="1"/>
-    <w:lsdException w:name="index 3" w:semiHidden="1" w:unhideWhenUsed="1"/>
-    <w:lsdException w:name="index 4" w:semiHidden="1" w:unhideWhenUsed="1"/>
-    <w:lsdException w:name="index 5" w:semiHidden="1" w:unhideWhenUsed="1"/>
-    <w:lsdException w:name="index 6" w:semiHidden="1" w:unhideWhenUsed="1"/>
-    <w:lsdException w:name="index 7" w:semiHidden="1" w:unhideWhenUsed="1"/>
-    <w:lsdException w:name="index 8" w:semiHidden="1" w:unhideWhenUsed="1"/>
-    <w:lsdException w:name="index 9" w:semiHidden="1" w:unhideWhenUsed="1"/>
-    <w:lsdException w:name="toc 1" w:semiHidden="1" w:uiPriority="39" w:unhideWhenUsed="1"/>
-    <w:lsdException w:name="toc 2" w:semiHidden="1" w:uiPriority="39" w:unhideWhenUsed="1"/>
-    <w:lsdException w:name="toc 3" w:semiHidden="1" w:uiPriority="39" w:unhideWhenUsed="1"/>
-    <w:lsdException w:name="toc 4" w:semiHidden="1" w:uiPriority="39" w:unhideWhenUsed="1"/>
-    <w:lsdException w:name="toc 5" w:semiHidden="1" w:uiPriority="39" w:unhideWhenUsed="1"/>
-    <w:lsdException w:name="toc 6" w:semiHidden="1" w:uiPriority="39" w:unhideWhenUsed="1"/>
-    <w:lsdException w:name="toc 7" w:semiHidden="1" w:uiPriority="39" w:unhideWhenUsed="1"/>
-    <w:lsdException w:name="toc 8" w:semiHidden="1" w:uiPriority="39" w:unhideWhenUsed="1"/>
-    <w:lsdException w:name="toc 9" w:semiHidden="1" w:uiPriority="39" w:unhideWhenUsed="1"/>
-    <w:lsdException w:name="Normal Indent" w:semiHidden="1" w:unhideWhenUsed="1"/>
-    <w:lsdException w:name="footnote text" w:semiHidden="1" w:unhideWhenUsed="1"/>
-    <w:lsdException w:name="annotation text" w:semiHidden="1" w:unhideWhenUsed="1"/>
-    <w:lsdException w:name="header" w:semiHidden="1" w:unhideWhenUsed="1"/>
-    <w:lsdException w:name="footer" w:semiHidden="1" w:unhideWhenUsed="1"/>
-    <w:lsdException w:name="index heading" w:semiHidden="1" w:unhideWhenUsed="1"/>
-    <w:lsdException w:name="caption" w:semiHidden="1" w:uiPriority="35" w:unhideWhenUsed="1" w:qFormat="1"/>
-    <w:lsdException w:name="table of figures" w:semiHidden="1" w:unhideWhenUsed="1"/>
-    <w:lsdException w:name="envelope address" w:semiHidden="1" w:unhideWhenUsed="1"/>
-    <w:lsdException w:name="envelope return" w:semiHidden="1" w:unhideWhenUsed="1"/>
-    <w:lsdException w:name="footnote reference" w:semiHidden="1" w:unhideWhenUsed="1"/>
-    <w:lsdException w:name="annotation reference" w:semiHidden="1" w:unhideWhenUsed="1"/>
-    <w:lsdException w:name="line number" w:semiHidden="1" w:unhideWhenUsed="1"/>
-    <w:lsdException w:name="page number" w:semiHidden="1" w:unhideWhenUsed="1"/>
-    <w:lsdException w:name="endnote reference" w:semiHidden="1" w:unhideWhenUsed="1"/>
-    <w:lsdException w:name="endnote text" w:semiHidden="1" w:unhideWhenUsed="1"/>
-    <w:lsdException w:name="table of authorities" w:semiHidden="1" w:unhideWhenUsed="1"/>
-    <w:lsdException w:name="macro" w:semiHidden="1" w:unhideWhenUsed="1"/>
-    <w:lsdException w:name="toa heading" w:semiHidden="1" w:unhideWhenUsed="1"/>
-    <w:lsdException w:name="List" w:semiHidden="1" w:unhideWhenUsed="1"/>
-    <w:lsdException w:name="List Bullet" w:semiHidden="1" w:unhideWhenUsed="1"/>
-    <w:lsdException w:name="List Number" w:semiHidden="1" w:unhideWhenUsed="1"/>
-    <w:lsdException w:name="List 2" w:semiHidden="1" w:unhideWhenUsed="1"/>
-    <w:lsdException w:name="List 3" w:semiHidden="1" w:unhideWhenUsed="1"/>
-    <w:lsdException w:name="List 4" w:semiHidden="1" w:unhideWhenUsed="1"/>
-    <w:lsdException w:name="List 5" w:semiHidden="1" w:unhideWhenUsed="1"/>
-    <w:lsdException w:name="List Bullet 2" w:semiHidden="1" w:unhideWhenUsed="1"/>
-    <w:lsdException w:name="List Bullet 3" w:semiHidden="1" w:unhideWhenUsed="1"/>
-    <w:lsdException w:name="List Bullet 4" w:semiHidden="1" w:unhideWhenUsed="1"/>
-    <w:lsdException w:name="List Bullet 5" w:semiHidden="1" w:unhideWhenUsed="1"/>
-    <w:lsdException w:name="List Number 2" w:semiHidden="1" w:unhideWhenUsed="1"/>
-    <w:lsdException w:name="List Number 3" w:semiHidden="1" w:unhideWhenUsed="1"/>
-    <w:lsdException w:name="List Number 4" w:semiHidden="1" w:unhideWhenUsed="1"/>
-    <w:lsdException w:name="List Number 5" w:semiHidden="1" w:unhideWhenUsed="1"/>
-    <w:lsdException w:name="Title" w:uiPriority="10"/>
-    <w:lsdException w:name="Closing" w:semiHidden="1" w:unhideWhenUsed="1"/>
-    <w:lsdException w:name="Signature" w:semiHidden="1" w:unhideWhenUsed="1"/>
-    <w:lsdException w:name="Default Paragraph Font" w:semiHidden="1" w:uiPriority="1" w:unhideWhenUsed="1"/>
-    <w:lsdException w:name="Body Text" w:semiHidden="1" w:unhideWhenUsed="1"/>
-    <w:lsdException w:name="Body Text Indent" w:semiHidden="1" w:unhideWhenUsed="1"/>
-    <w:lsdException w:name="List Continue" w:semiHidden="1" w:unhideWhenUsed="1"/>
-    <w:lsdException w:name="List Continue 2" w:semiHidden="1" w:unhideWhenUsed="1"/>
-    <w:lsdException w:name="List Continue 3" w:semiHidden="1" w:unhideWhenUsed="1"/>
-    <w:lsdException w:name="List Continue 4" w:semiHidden="1" w:unhideWhenUsed="1"/>
-    <w:lsdException w:name="List Continue 5" w:semiHidden="1" w:unhideWhenUsed="1"/>
-    <w:lsdException w:name="Message Header" w:semiHidden="1" w:unhideWhenUsed="1"/>
-    <w:lsdException w:name="Subtitle" w:uiPriority="11"/>
-    <w:lsdException w:name="Salutation" w:semiHidden="1" w:unhideWhenUsed="1"/>
-    <w:lsdException w:name="Date" w:semiHidden="1" w:unhideWhenUsed="1"/>
-    <w:lsdException w:name="Body Text First Indent" w:semiHidden="1" w:unhideWhenUsed="1"/>
-    <w:lsdException w:name="Body Text First Indent 2" w:semiHidden="1" w:unhideWhenUsed="1"/>
-    <w:lsdException w:name="Note Heading" w:semiHidden="1" w:unhideWhenUsed="1"/>
-    <w:lsdException w:name="Body Text 2" w:semiHidden="1" w:unhideWhenUsed="1"/>
-    <w:lsdException w:name="Body Text 3" w:semiHidden="1" w:unhideWhenUsed="1"/>
-    <w:lsdException w:name="Body Text Indent 2" w:semiHidden="1" w:unhideWhenUsed="1"/>
-    <w:lsdException w:name="Body Text Indent 3" w:semiHidden="1" w:unhideWhenUsed="1"/>
-    <w:lsdException w:name="Block Text" w:semiHidden="1" w:unhideWhenUsed="1"/>
-    <w:lsdException w:name="Hyperlink" w:semiHidden="1" w:unhideWhenUsed="1"/>
-    <w:lsdException w:name="FollowedHyperlink" w:semiHidden="1" w:unhideWhenUsed="1"/>
-    <w:lsdException w:name="Strong" w:uiPriority="22"/>
-    <w:lsdException w:name="Emphasis" w:uiPriority="20"/>
-    <w:lsdException w:name="Document Map" w:semiHidden="1" w:unhideWhenUsed="1"/>
-    <w:lsdException w:name="Plain Text" w:semiHidden="1" w:unhideWhenUsed="1"/>
-    <w:lsdException w:name="E-mail Signature" w:semiHidden="1" w:unhideWhenUsed="1"/>
-    <w:lsdException w:name="HTML Top of Form" w:semiHidden="1" w:unhideWhenUsed="1"/>
-    <w:lsdException w:name="HTML Bottom of Form" w:semiHidden="1" w:unhideWhenUsed="1"/>
-    <w:lsdException w:name="Normal (Web)" w:semiHidden="1" w:unhideWhenUsed="1"/>
-    <w:lsdException w:name="HTML Acronym" w:semiHidden="1" w:unhideWhenUsed="1"/>
-    <w:lsdException w:name="HTML Address" w:semiHidden="1" w:unhideWhenUsed="1"/>
-    <w:lsdException w:name="HTML Cite" w:semiHidden="1" w:unhideWhenUsed="1"/>
-    <w:lsdException w:name="HTML Code" w:semiHidden="1" w:unhideWhenUsed="1"/>
-    <w:lsdException w:name="HTML Definition" w:semiHidden="1" w:unhideWhenUsed="1"/>
-    <w:lsdException w:name="HTML Keyboard" w:semiHidden="1" w:unhideWhenUsed="1"/>
-    <w:lsdException w:name="HTML Preformatted" w:semiHidden="1" w:unhideWhenUsed="1"/>
-    <w:lsdException w:name="HTML Sample" w:semiHidden="1" w:unhideWhenUsed="1"/>
-    <w:lsdException w:name="HTML Typewriter" w:semiHidden="1" w:unhideWhenUsed="1"/>
-    <w:lsdException w:name="HTML Variable" w:semiHidden="1" w:unhideWhenUsed="1"/>
-    <w:lsdException w:name="Normal Table" w:semiHidden="1" w:unhideWhenUsed="1"/>
-    <w:lsdException w:name="annotation subject" w:semiHidden="1" w:unhideWhenUsed="1"/>
-    <w:lsdException w:name="No List" w:semiHidden="1" w:unhideWhenUsed="1"/>
-    <w:lsdException w:name="Outline List 1" w:semiHidden="1" w:unhideWhenUsed="1"/>
-    <w:lsdException w:name="Outline List 2" w:semiHidden="1" w:unhideWhenUsed="1"/>
-    <w:lsdException w:name="Outline List 3" w:semiHidden="1" w:unhideWhenUsed="1"/>
-    <w:lsdException w:name="Table Simple 1" w:semiHidden="1" w:unhideWhenUsed="1"/>
-    <w:lsdException w:name="Table Simple 2" w:semiHidden="1" w:unhideWhenUsed="1"/>
-    <w:lsdException w:name="Table Simple 3" w:semiHidden="1" w:unhideWhenUsed="1"/>
-    <w:lsdException w:name="Table Classic 1" w:semiHidden="1" w:unhideWhenUsed="1"/>
-    <w:lsdException w:name="Table Classic 2" w:semiHidden="1" w:unhideWhenUsed="1"/>
-    <w:lsdException w:name="Table Classic 3" w:semiHidden="1" w:unhideWhenUsed="1"/>
-    <w:lsdException w:name="Table Classic 4" w:semiHidden="1" w:unhideWhenUsed="1"/>
-    <w:lsdException w:name="Table Colorful 1" w:semiHidden="1" w:unhideWhenUsed="1"/>
-    <w:lsdException w:name="Table Colorful 2" w:semiHidden="1" w:unhideWhenUsed="1"/>
-    <w:lsdException w:name="Table Colorful 3" w:semiHidden="1" w:unhideWhenUsed="1"/>
-    <w:lsdException w:name="Table Columns 1" w:semiHidden="1" w:unhideWhenUsed="1"/>
-    <w:lsdException w:name="Table Columns 2" w:semiHidden="1" w:unhideWhenUsed="1"/>
-    <w:lsdException w:name="Table Columns 3" w:semiHidden="1" w:unhideWhenUsed="1"/>
-    <w:lsdException w:name="Table Columns 4" w:semiHidden="1" w:unhideWhenUsed="1"/>
-    <w:lsdException w:name="Table Columns 5" w:semiHidden="1" w:unhideWhenUsed="1"/>
-    <w:lsdException w:name="Table Grid 1" w:semiHidden="1" w:unhideWhenUsed="1"/>
-    <w:lsdException w:name="Table Grid 2" w:semiHidden="1" w:unhideWhenUsed="1"/>
-    <w:lsdException w:name="Table Grid 3" w:semiHidden="1" w:unhideWhenUsed="1"/>
-    <w:lsdException w:name="Table Grid 4" w:semiHidden="1" w:unhideWhenUsed="1"/>
-    <w:lsdException w:name="Table Grid 5" w:semiHidden="1" w:unhideWhenUsed="1"/>
-    <w:lsdException w:name="Table Grid 6" w:semiHidden="1" w:unhideWhenUsed="1"/>
-    <w:lsdException w:name="Table Grid 7" w:semiHidden="1" w:unhideWhenUsed="1"/>
-    <w:lsdException w:name="Table Grid 8" w:semiHidden="1" w:unhideWhenUsed="1"/>
-    <w:lsdException w:name="Table List 1" w:semiHidden="1" w:unhideWhenUsed="1"/>
-    <w:lsdException w:name="Table List 2" w:semiHidden="1" w:unhideWhenUsed="1"/>
-    <w:lsdException w:name="Table List 3" w:semiHidden="1" w:unhideWhenUsed="1"/>
-    <w:lsdException w:name="Table List 4" w:semiHidden="1" w:unhideWhenUsed="1"/>
-    <w:lsdException w:name="Table List 5" w:semiHidden="1" w:unhideWhenUsed="1"/>
-    <w:lsdException w:name="Table List 6" w:semiHidden="1" w:unhideWhenUsed="1"/>
-    <w:lsdException w:name="Table List 7" w:semiHidden="1" w:unhideWhenUsed="1"/>
-    <w:lsdException w:name="Table List 8" w:semiHidden="1" w:unhideWhenUsed="1"/>
-    <w:lsdException w:name="Table 3D effects 1" w:semiHidden="1" w:unhideWhenUsed="1"/>
-    <w:lsdException w:name="Table 3D effects 2" w:semiHidden="1" w:unhideWhenUsed="1"/>
-    <w:lsdException w:name="Table 3D effects 3" w:semiHidden="1" w:unhideWhenUsed="1"/>
-    <w:lsdException w:name="Table Contemporary" w:semiHidden="1" w:unhideWhenUsed="1"/>
-    <w:lsdException w:name="Table Elegant" w:semiHidden="1" w:unhideWhenUsed="1"/>
-    <w:lsdException w:name="Table Professional" w:semiHidden="1" w:unhideWhenUsed="1"/>
-    <w:lsdException w:name="Table Subtle 1" w:semiHidden="1" w:unhideWhenUsed="1"/>
-    <w:lsdException w:name="Table Subtle 2" w:semiHidden="1" w:unhideWhenUsed="1"/>
-    <w:lsdException w:name="Table Web 1" w:semiHidden="1" w:unhideWhenUsed="1"/>
-    <w:lsdException w:name="Table Web 2" w:semiHidden="1" w:unhideWhenUsed="1"/>
-    <w:lsdException w:name="Table Web 3" w:semiHidden="1" w:unhideWhenUsed="1"/>
-    <w:lsdException w:name="Balloon Text" w:semiHidden="1" w:unhideWhenUsed="1"/>
-    <w:lsdException w:name="Table Grid" w:uiPriority="59"/>
-    <w:lsdException w:name="Table Theme" w:semiHidden="1" w:unhideWhenUsed="1"/>
-    <w:lsdException w:name="Placeholder Text" w:semiHidden="1"/>
-    <w:lsdException w:name="No Spacing" w:uiPriority="1"/>
-    <w:lsdException w:name="Light Shading" w:uiPriority="60"/>
-    <w:lsdException w:name="Light List" w:uiPriority="61"/>
-    <w:lsdException w:name="Light Grid" w:uiPriority="62"/>
-    <w:lsdException w:name="Medium Shading 1" w:uiPriority="63"/>
-    <w:lsdException w:name="Medium Shading 2" w:uiPriority="64"/>
-    <w:lsdException w:name="Medium List 1" w:uiPriority="65"/>
-    <w:lsdException w:name="Medium List 2" w:uiPriority="66"/>
-    <w:lsdException w:name="Medium Grid 1" w:uiPriority="67"/>
-    <w:lsdException w:name="Medium Grid 2" w:uiPriority="68"/>
-    <w:lsdException w:name="Medium Grid 3" w:uiPriority="69"/>
-    <w:lsdException w:name="Dark List" w:uiPriority="70"/>
-    <w:lsdException w:name="Colorful Shading" w:uiPriority="71"/>
-    <w:lsdException w:name="Colorful List" w:uiPriority="72"/>
-    <w:lsdException w:name="Colorful Grid" w:uiPriority="73"/>
-    <w:lsdException w:name="Light Shading Accent 1" w:uiPriority="60"/>
-    <w:lsdException w:name="Light List Accent 1" w:uiPriority="61"/>
-    <w:lsdException w:name="Light Grid Accent 1" w:uiPriority="62"/>
-    <w:lsdException w:name="Medium Shading 1 Accent 1" w:uiPriority="63"/>
-    <w:lsdException w:name="Medium Shading 2 Accent 1" w:uiPriority="64"/>
-    <w:lsdException w:name="Medium List 1 Accent 1" w:uiPriority="65"/>
-    <w:lsdException w:name="Revision" w:semiHidden="1"/>
-    <w:lsdException w:name="List Paragraph" w:uiPriority="34" w:qFormat="1"/>
-    <w:lsdException w:name="Quote" w:uiPriority="29"/>
-    <w:lsdException w:name="Intense Quote" w:uiPriority="30"/>
-    <w:lsdException w:name="Medium List 2 Accent 1" w:uiPriority="66"/>
-    <w:lsdException w:name="Medium Grid 1 Accent 1" w:uiPriority="67"/>
-    <w:lsdException w:name="Medium Grid 2 Accent 1" w:uiPriority="68"/>
-    <w:lsdException w:name="Medium Grid 3 Accent 1" w:uiPriority="69"/>
-    <w:lsdException w:name="Dark List Accent 1" w:uiPriority="70"/>
-    <w:lsdException w:name="Colorful Shading Accent 1" w:uiPriority="71"/>
-    <w:lsdException w:name="Colorful List Accent 1" w:uiPriority="72"/>
-    <w:lsdException w:name="Colorful Grid Accent 1" w:uiPriority="73"/>
-    <w:lsdException w:name="Light Shading Accent 2" w:uiPriority="60"/>
-    <w:lsdException w:name="Light List Accent 2" w:uiPriority="61"/>
-    <w:lsdException w:name="Light Grid Accent 2" w:uiPriority="62"/>
-    <w:lsdException w:name="Medium Shading 1 Accent 2" w:uiPriority="63"/>
-    <w:lsdException w:name="Medium Shading 2 Accent 2" w:uiPriority="64"/>
-    <w:lsdException w:name="Medium List 1 Accent 2" w:uiPriority="65"/>
-    <w:lsdException w:name="Medium List 2 Accent 2" w:uiPriority="66"/>
-    <w:lsdException w:name="Medium Grid 1 Accent 2" w:uiPriority="67"/>
-    <w:lsdException w:name="Medium Grid 2 Accent 2" w:uiPriority="68"/>
-    <w:lsdException w:name="Medium Grid 3 Accent 2" w:uiPriority="69"/>
-    <w:lsdException w:name="Dark List Accent 2" w:uiPriority="70"/>
-    <w:lsdException w:name="Colorful Shading Accent 2" w:uiPriority="71"/>
-    <w:lsdException w:name="Colorful List Accent 2" w:uiPriority="72"/>
-    <w:lsdException w:name="Colorful Grid Accent 2" w:uiPriority="73"/>
-    <w:lsdException w:name="Light Shading Accent 3" w:uiPriority="60"/>
-    <w:lsdException w:name="Light List Accent 3" w:uiPriority="61"/>
-    <w:lsdException w:name="Light Grid Accent 3" w:uiPriority="62"/>
-    <w:lsdException w:name="Medium Shading 1 Accent 3" w:uiPriority="63"/>
-    <w:lsdException w:name="Medium Shading 2 Accent 3" w:uiPriority="64"/>
-    <w:lsdException w:name="Medium List 1 Accent 3" w:uiPriority="65"/>
-    <w:lsdException w:name="Medium List 2 Accent 3" w:uiPriority="66"/>
-    <w:lsdException w:name="Medium Grid 1 Accent 3" w:uiPriority="67"/>
-    <w:lsdException w:name="Medium Grid 2 Accent 3" w:uiPriority="68"/>
-    <w:lsdException w:name="Medium Grid 3 Accent 3" w:uiPriority="69"/>
-    <w:lsdException w:name="Dark List Accent 3" w:uiPriority="70"/>
-    <w:lsdException w:name="Colorful Shading Accent 3" w:uiPriority="71"/>
-    <w:lsdException w:name="Colorful List Accent 3" w:uiPriority="72"/>
-    <w:lsdException w:name="Colorful Grid Accent 3" w:uiPriority="73"/>
-    <w:lsdException w:name="Light Shading Accent 4" w:uiPriority="60"/>
-    <w:lsdException w:name="Light List Accent 4" w:uiPriority="61"/>
-    <w:lsdException w:name="Light Grid Accent 4" w:uiPriority="62"/>
-    <w:lsdException w:name="Medium Shading 1 Accent 4" w:uiPriority="63"/>
-    <w:lsdException w:name="Medium Shading 2 Accent 4" w:uiPriority="64"/>
-    <w:lsdException w:name="Medium List 1 Accent 4" w:uiPriority="65"/>
-    <w:lsdException w:name="Medium List 2 Accent 4" w:uiPriority="66"/>
-    <w:lsdException w:name="Medium Grid 1 Accent 4" w:uiPriority="67"/>
-    <w:lsdException w:name="Medium Grid 2 Accent 4" w:uiPriority="68"/>
-    <w:lsdException w:name="Medium Grid 3 Accent 4" w:uiPriority="69"/>
-    <w:lsdException w:name="Dark List Accent 4" w:uiPriority="70"/>
-    <w:lsdException w:name="Colorful Shading Accent 4" w:uiPriority="71"/>
-    <w:lsdException w:name="Colorful List Accent 4" w:uiPriority="72"/>
-    <w:lsdException w:name="Colorful Grid Accent 4" w:uiPriority="73"/>
-    <w:lsdException w:name="Light Shading Accent 5" w:uiPriority="60"/>
-    <w:lsdException w:name="Light List Accent 5" w:uiPriority="61"/>
-    <w:lsdException w:name="Light Grid Accent 5" w:uiPriority="62"/>
-    <w:lsdException w:name="Medium Shading 1 Accent 5" w:uiPriority="63"/>
-    <w:lsdException w:name="Medium Shading 2 Accent 5" w:uiPriority="64"/>
-    <w:lsdException w:name="Medium List 1 Accent 5" w:uiPriority="65"/>
-    <w:lsdException w:name="Medium List 2 Accent 5" w:uiPriority="66"/>
-    <w:lsdException w:name="Medium Grid 1 Accent 5" w:uiPriority="67"/>
-    <w:lsdException w:name="Medium Grid 2 Accent 5" w:uiPriority="68"/>
-    <w:lsdException w:name="Medium Grid 3 Accent 5" w:uiPriority="69"/>
-    <w:lsdException w:name="Dark List Accent 5" w:uiPriority="70"/>
-    <w:lsdException w:name="Colorful Shading Accent 5" w:uiPriority="71"/>
-    <w:lsdException w:name="Colorful List Accent 5" w:uiPriority="72"/>
-    <w:lsdException w:name="Colorful Grid Accent 5" w:uiPriority="73"/>
-    <w:lsdException w:name="Light Shading Accent 6" w:uiPriority="60"/>
-    <w:lsdException w:name="Light List Accent 6" w:uiPriority="61"/>
-    <w:lsdException w:name="Light Grid Accent 6" w:uiPriority="62"/>
-    <w:lsdException w:name="Medium Shading 1 Accent 6" w:uiPriority="63"/>
-    <w:lsdException w:name="Medium Shading 2 Accent 6" w:uiPriority="64"/>
-    <w:lsdException w:name="Medium List 1 Accent 6" w:uiPriority="65"/>
-    <w:lsdException w:name="Medium List 2 Accent 6" w:uiPriority="66"/>
-    <w:lsdException w:name="Medium Grid 1 Accent 6" w:uiPriority="67"/>
-    <w:lsdException w:name="Medium Grid 2 Accent 6" w:uiPriority="68"/>
-    <w:lsdException w:name="Medium Grid 3 Accent 6" w:uiPriority="69"/>
-    <w:lsdException w:name="Dark List Accent 6" w:uiPriority="70"/>
-    <w:lsdException w:name="Colorful Shading Accent 6" w:uiPriority="71"/>
-    <w:lsdException w:name="Colorful List Accent 6" w:uiPriority="72"/>
-    <w:lsdException w:name="Colorful Grid Accent 6" w:uiPriority="73"/>
-    <w:lsdException w:name="Subtle Emphasis" w:uiPriority="19"/>
-    <w:lsdException w:name="Intense Emphasis" w:uiPriority="21"/>
-    <w:lsdException w:name="Subtle Reference" w:uiPriority="31"/>
-    <w:lsdException w:name="Intense Reference" w:uiPriority="32"/>
-    <w:lsdException w:name="Book Title" w:uiPriority="33"/>
-    <w:lsdException w:name="Bibliography" w:semiHidden="1" w:uiPriority="37" w:unhideWhenUsed="1"/>
-    <w:lsdException w:name="TOC Heading" w:semiHidden="1" w:uiPriority="39" w:unhideWhenUsed="1" w:qFormat="1"/>
-    <w:lsdException w:name="Plain Table 1" w:uiPriority="41"/>
-    <w:lsdException w:name="Plain Table 2" w:uiPriority="42"/>
-    <w:lsdException w:name="Plain Table 3" w:uiPriority="43"/>
-    <w:lsdException w:name="Plain Table 4" w:uiPriority="44"/>
-    <w:lsdException w:name="Plain Table 5" w:uiPriority="45"/>
-    <w:lsdException w:name="Grid Table Light" w:uiPriority="40"/>
-    <w:lsdException w:name="Grid Table 1 Light" w:uiPriority="46"/>
-    <w:lsdException w:name="Grid Table 2" w:uiPriority="47"/>
-    <w:lsdException w:name="Grid Table 3" w:uiPriority="48"/>
-    <w:lsdException w:name="Grid Table 4" w:uiPriority="49"/>
-    <w:lsdException w:name="Grid Table 5 Dark" w:uiPriority="50"/>
-    <w:lsdException w:name="Grid Table 6 Colorful" w:uiPriority="51"/>
-    <w:lsdException w:name="Grid Table 7 Colorful" w:uiPriority="52"/>
-    <w:lsdException w:name="Grid Table 1 Light Accent 1" w:uiPriority="46"/>
-    <w:lsdException w:name="Grid Table 2 Accent 1" w:uiPriority="47"/>
-    <w:lsdException w:name="Grid Table 3 Accent 1" w:uiPriority="48"/>
-    <w:lsdException w:name="Grid Table 4 Accent 1" w:uiPriority="49"/>
-    <w:lsdException w:name="Grid Table 5 Dark Accent 1" w:uiPriority="50"/>
-    <w:lsdException w:name="Grid Table 6 Colorful Accent 1" w:uiPriority="51"/>
-    <w:lsdException w:name="Grid Table 7 Colorful Accent 1" w:uiPriority="52"/>
-    <w:lsdException w:name="Grid Table 1 Light Accent 2" w:uiPriority="46"/>
-    <w:lsdException w:name="Grid Table 2 Accent 2" w:uiPriority="47"/>
-    <w:lsdException w:name="Grid Table 3 Accent 2" w:uiPriority="48"/>
-    <w:lsdException w:name="Grid Table 4 Accent 2" w:uiPriority="49"/>
-    <w:lsdException w:name="Grid Table 5 Dark Accent 2" w:uiPriority="50"/>
-    <w:lsdException w:name="Grid Table 6 Colorful Accent 2" w:uiPriority="51"/>
-    <w:lsdException w:name="Grid Table 7 Colorful Accent 2" w:uiPriority="52"/>
-    <w:lsdException w:name="Grid Table 1 Light Accent 3" w:uiPriority="46"/>
-    <w:lsdException w:name="Grid Table 2 Accent 3" w:uiPriority="47"/>
-    <w:lsdException w:name="Grid Table 3 Accent 3" w:uiPriority="48"/>
-    <w:lsdException w:name="Grid Table 4 Accent 3" w:uiPriority="49"/>
-    <w:lsdException w:name="Grid Table 5 Dark Accent 3" w:uiPriority="50"/>
-    <w:lsdException w:name="Grid Table 6 Colorful Accent 3" w:uiPriority="51"/>
-    <w:lsdException w:name="Grid Table 7 Colorful Accent 3" w:uiPriority="52"/>
-    <w:lsdException w:name="Grid Table 1 Light Accent 4" w:uiPriority="46"/>
-    <w:lsdException w:name="Grid Table 2 Accent 4" w:uiPriority="47"/>
-    <w:lsdException w:name="Grid Table 3 Accent 4" w:uiPriority="48"/>
-    <w:lsdException w:name="Grid Table 4 Accent 4" w:uiPriority="49"/>
-    <w:lsdException w:name="Grid Table 5 Dark Accent 4" w:uiPriority="50"/>
-    <w:lsdException w:name="Grid Table 6 Colorful Accent 4" w:uiPriority="51"/>
-    <w:lsdException w:name="Grid Table 7 Colorful Accent 4" w:uiPriority="52"/>
-    <w:lsdException w:name="Grid Table 1 Light Accent 5" w:uiPriority="46"/>
-    <w:lsdException w:name="Grid Table 2 Accent 5" w:uiPriority="47"/>
-    <w:lsdException w:name="Grid Table 3 Accent 5" w:uiPriority="48"/>
-    <w:lsdException w:name="Grid Table 4 Accent 5" w:uiPriority="49"/>
-    <w:lsdException w:name="Grid Table 5 Dark Accent 5" w:uiPriority="50"/>
-    <w:lsdException w:name="Grid Table 6 Colorful Accent 5" w:uiPriority="51"/>
-    <w:lsdException w:name="Grid Table 7 Colorful Accent 5" w:uiPriority="52"/>
-    <w:lsdException w:name="Grid Table 1 Light Accent 6" w:uiPriority="46"/>
-    <w:lsdException w:name="Grid Table 2 Accent 6" w:uiPriority="47"/>
-    <w:lsdException w:name="Grid Table 3 Accent 6" w:uiPriority="48"/>
-    <w:lsdException w:name="Grid Table 4 Accent 6" w:uiPriority="49"/>
-    <w:lsdException w:name="Grid Table 5 Dark Accent 6" w:uiPriority="50"/>
-    <w:lsdException w:name="Grid Table 6 Colorful Accent 6" w:uiPriority="51"/>
-    <w:lsdException w:name="Grid Table 7 Colorful Accent 6" w:uiPriority="52"/>
-    <w:lsdException w:name="List Table 1 Light" w:uiPriority="46"/>
-    <w:lsdException w:name="List Table 2" w:uiPriority="47"/>
-    <w:lsdException w:name="List Table 3" w:uiPriority="48"/>
-    <w:lsdException w:name="List Table 4" w:uiPriority="49"/>
-    <w:lsdException w:name="List Table 5 Dark" w:uiPriority="50"/>
-    <w:lsdException w:name="List Table 6 Colorful" w:uiPriority="51"/>
-    <w:lsdException w:name="List Table 7 Colorful" w:uiPriority="52"/>
-    <w:lsdException w:name="List Table 1 Light Accent 1" w:uiPriority="46"/>
-    <w:lsdException w:name="List Table 2 Accent 1" w:uiPriority="47"/>
-    <w:lsdException w:name="List Table 3 Accent 1" w:uiPriority="48"/>
-    <w:lsdException w:name="List Table 4 Accent 1" w:uiPriority="49"/>
-    <w:lsdException w:name="List Table 5 Dark Accent 1" w:uiPriority="50"/>
-    <w:lsdException w:name="List Table 6 Colorful Accent 1" w:uiPriority="51"/>
-    <w:lsdException w:name="List Table 7 Colorful Accent 1" w:uiPriority="52"/>
-    <w:lsdException w:name="List Table 1 Light Accent 2" w:uiPriority="46"/>
-    <w:lsdException w:name="List Table 2 Accent 2" w:uiPriority="47"/>
-    <w:lsdException w:name="List Table 3 Accent 2" w:uiPriority="48"/>
-    <w:lsdException w:name="List Table 4 Accent 2" w:uiPriority="49"/>
-    <w:lsdException w:name="List Table 5 Dark Accent 2" w:uiPriority="50"/>
-    <w:lsdException w:name="List Table 6 Colorful Accent 2" w:uiPriority="51"/>
-    <w:lsdException w:name="List Table 7 Colorful Accent 2" w:uiPriority="52"/>
-    <w:lsdException w:name="List Table 1 Light Accent 3" w:uiPriority="46"/>
-    <w:lsdException w:name="List Table 2 Accent 3" w:uiPriority="47"/>
-    <w:lsdException w:name="List Table 3 Accent 3" w:uiPriority="48"/>
-    <w:lsdException w:name="List Table 4 Accent 3" w:uiPriority="49"/>
-    <w:lsdException w:name="List Table 5 Dark Accent 3" w:uiPriority="50"/>
-    <w:lsdException w:name="List Table 6 Colorful Accent 3" w:uiPriority="51"/>
-    <w:lsdException w:name="List Table 7 Colorful Accent 3" w:uiPriority="52"/>
-    <w:lsdException w:name="List Table 1 Light Accent 4" w:uiPriority="46"/>
-    <w:lsdException w:name="List Table 2 Accent 4" w:uiPriority="47"/>
-    <w:lsdException w:name="List Table 3 Accent 4" w:uiPriority="48"/>
-    <w:lsdException w:name="List Table 4 Accent 4" w:uiPriority="49"/>
-    <w:lsdException w:name="List Table 5 Dark Accent 4" w:uiPriority="50"/>
-    <w:lsdException w:name="List Table 6 Colorful Accent 4" w:uiPriority="51"/>
-    <w:lsdException w:name="List Table 7 Colorful Accent 4" w:uiPriority="52"/>
-    <w:lsdException w:name="List Table 1 Light Accent 5" w:uiPriority="46"/>
-    <w:lsdException w:name="List Table 2 Accent 5" w:uiPriority="47"/>
-    <w:lsdException w:name="List Table 3 Accent 5" w:uiPriority="48"/>
-    <w:lsdException w:name="List Table 4 Accent 5" w:uiPriority="49"/>
-    <w:lsdException w:name="List Table 5 Dark Accent 5" w:uiPriority="50"/>
-    <w:lsdException w:name="List Table 6 Colorful Accent 5" w:uiPriority="51"/>
-    <w:lsdException w:name="List Table 7 Colorful Accent 5" w:uiPriority="52"/>
-    <w:lsdException w:name="List Table 1 Light Accent 6" w:uiPriority="46"/>
-    <w:lsdException w:name="List Table 2 Accent 6" w:uiPriority="47"/>
-    <w:lsdException w:name="List Table 3 Accent 6" w:uiPriority="48"/>
-    <w:lsdException w:name="List Table 4 Accent 6" w:uiPriority="49"/>
-    <w:lsdException w:name="List Table 5 Dark Accent 6" w:uiPriority="50"/>
-    <w:lsdException w:name="List Table 6 Colorful Accent 6" w:uiPriority="51"/>
-    <w:lsdException w:name="List Table 7 Colorful Accent 6" w:uiPriority="52"/>
+  <w:latentStyles w:defLockedState="0" w:defUIPriority="99" w:defSemiHidden="1" w:defUnhideWhenUsed="1" w:defQFormat="0" w:count="267">
+    <w:lsdException w:name="Normal" w:semiHidden="0" w:uiPriority="0" w:unhideWhenUsed="0" w:qFormat="1"/>
+    <w:lsdException w:name="heading 1" w:semiHidden="0" w:uiPriority="9" w:unhideWhenUsed="0" w:qFormat="1"/>
+    <w:lsdException w:name="heading 2" w:uiPriority="9" w:qFormat="1"/>
+    <w:lsdException w:name="heading 3" w:uiPriority="9" w:qFormat="1"/>
+    <w:lsdException w:name="heading 4" w:uiPriority="9" w:qFormat="1"/>
+    <w:lsdException w:name="heading 5" w:uiPriority="9"/>
+    <w:lsdException w:name="heading 6" w:uiPriority="9"/>
+    <w:lsdException w:name="heading 7" w:uiPriority="9" w:qFormat="1"/>
+    <w:lsdException w:name="heading 8" w:uiPriority="9" w:qFormat="1"/>
+    <w:lsdException w:name="heading 9" w:uiPriority="9" w:qFormat="1"/>
+    <w:lsdException w:name="toc 1" w:uiPriority="39"/>
+    <w:lsdException w:name="toc 2" w:uiPriority="39"/>
+    <w:lsdException w:name="toc 3" w:uiPriority="39"/>
+    <w:lsdException w:name="toc 4" w:uiPriority="39"/>
+    <w:lsdException w:name="toc 5" w:uiPriority="39"/>
+    <w:lsdException w:name="toc 6" w:uiPriority="39"/>
+    <w:lsdException w:name="toc 7" w:uiPriority="39"/>
+    <w:lsdException w:name="toc 8" w:uiPriority="39"/>
+    <w:lsdException w:name="toc 9" w:uiPriority="39"/>
+    <w:lsdException w:name="caption" w:uiPriority="35" w:qFormat="1"/>
+    <w:lsdException w:name="Title" w:semiHidden="0" w:uiPriority="10" w:unhideWhenUsed="0"/>
+    <w:lsdException w:name="Default Paragraph Font" w:uiPriority="1"/>
+    <w:lsdException w:name="Subtitle" w:semiHidden="0" w:uiPriority="11" w:unhideWhenUsed="0"/>
+    <w:lsdException w:name="Strong" w:semiHidden="0" w:uiPriority="22" w:unhideWhenUsed="0"/>
+    <w:lsdException w:name="Emphasis" w:semiHidden="0" w:uiPriority="20" w:unhideWhenUsed="0"/>
+    <w:lsdException w:name="Table Grid" w:semiHidden="0" w:uiPriority="59" w:unhideWhenUsed="0"/>
+    <w:lsdException w:name="Placeholder Text" w:unhideWhenUsed="0"/>
+    <w:lsdException w:name="No Spacing" w:semiHidden="0" w:uiPriority="1" w:unhideWhenUsed="0"/>
+    <w:lsdException w:name="Light Shading" w:semiHidden="0" w:uiPriority="60" w:unhideWhenUsed="0"/>
+    <w:lsdException w:name="Light List" w:semiHidden="0" w:uiPriority="61" w:unhideWhenUsed="0"/>
+    <w:lsdException w:name="Light Grid" w:semiHidden="0" w:uiPriority="62" w:unhideWhenUsed="0"/>
+    <w:lsdException w:name="Medium Shading 1" w:semiHidden="0" w:uiPriority="63" w:unhideWhenUsed="0"/>
+    <w:lsdException w:name="Medium Shading 2" w:semiHidden="0" w:uiPriority="64" w:unhideWhenUsed="0"/>
+    <w:lsdException w:name="Medium List 1" w:semiHidden="0" w:uiPriority="65" w:unhideWhenUsed="0"/>
+    <w:lsdException w:name="Medium List 2" w:semiHidden="0" w:uiPriority="66" w:unhideWhenUsed="0"/>
+    <w:lsdException w:name="Medium Grid 1" w:semiHidden="0" w:uiPriority="67" w:unhideWhenUsed="0"/>
+    <w:lsdException w:name="Medium Grid 2" w:semiHidden="0" w:uiPriority="68" w:unhideWhenUsed="0"/>
+    <w:lsdException w:name="Medium Grid 3" w:semiHidden="0" w:uiPriority="69" w:unhideWhenUsed="0"/>
+    <w:lsdException w:name="Dark List" w:semiHidden="0" w:uiPriority="70" w:unhideWhenUsed="0"/>
+    <w:lsdException w:name="Colorful Shading" w:semiHidden="0" w:uiPriority="71" w:unhideWhenUsed="0"/>
+    <w:lsdException w:name="Colorful List" w:semiHidden="0" w:uiPriority="72" w:unhideWhenUsed="0"/>
+    <w:lsdException w:name="Colorful Grid" w:semiHidden="0" w:uiPriority="73" w:unhideWhenUsed="0"/>
+    <w:lsdException w:name="Light Shading Accent 1" w:semiHidden="0" w:uiPriority="60" w:unhideWhenUsed="0"/>
+    <w:lsdException w:name="Light List Accent 1" w:semiHidden="0" w:uiPriority="61" w:unhideWhenUsed="0"/>
+    <w:lsdException w:name="Light Grid Accent 1" w:semiHidden="0" w:uiPriority="62" w:unhideWhenUsed="0"/>
+    <w:lsdException w:name="Medium Shading 1 Accent 1" w:semiHidden="0" w:uiPriority="63" w:unhideWhenUsed="0"/>
+    <w:lsdException w:name="Medium Shading 2 Accent 1" w:semiHidden="0" w:uiPriority="64" w:unhideWhenUsed="0"/>
+    <w:lsdException w:name="Medium List 1 Accent 1" w:semiHidden="0" w:uiPriority="65" w:unhideWhenUsed="0"/>
+    <w:lsdException w:name="Revision" w:unhideWhenUsed="0"/>
+    <w:lsdException w:name="List Paragraph" w:semiHidden="0" w:uiPriority="34" w:unhideWhenUsed="0" w:qFormat="1"/>
+    <w:lsdException w:name="Quote" w:semiHidden="0" w:uiPriority="29" w:unhideWhenUsed="0"/>
+    <w:lsdException w:name="Intense Quote" w:semiHidden="0" w:uiPriority="30" w:unhideWhenUsed="0"/>
+    <w:lsdException w:name="Medium List 2 Accent 1" w:semiHidden="0" w:uiPriority="66" w:unhideWhenUsed="0"/>
+    <w:lsdException w:name="Medium Grid 1 Accent 1" w:semiHidden="0" w:uiPriority="67" w:unhideWhenUsed="0"/>
+    <w:lsdException w:name="Medium Grid 2 Accent 1" w:semiHidden="0" w:uiPriority="68" w:unhideWhenUsed="0"/>
+    <w:lsdException w:name="Medium Grid 3 Accent 1" w:semiHidden="0" w:uiPriority="69" w:unhideWhenUsed="0"/>
+    <w:lsdException w:name="Dark List Accent 1" w:semiHidden="0" w:uiPriority="70" w:unhideWhenUsed="0"/>
+    <w:lsdException w:name="Colorful Shading Accent 1" w:semiHidden="0" w:uiPriority="71" w:unhideWhenUsed="0"/>
+    <w:lsdException w:name="Colorful List Accent 1" w:semiHidden="0" w:uiPriority="72" w:unhideWhenUsed="0"/>
+    <w:lsdException w:name="Colorful Grid Accent 1" w:semiHidden="0" w:uiPriority="73" w:unhideWhenUsed="0"/>
+    <w:lsdException w:name="Light Shading Accent 2" w:semiHidden="0" w:uiPriority="60" w:unhideWhenUsed="0"/>
+    <w:lsdException w:name="Light List Accent 2" w:semiHidden="0" w:uiPriority="61" w:unhideWhenUsed="0"/>
+    <w:lsdException w:name="Light Grid Accent 2" w:semiHidden="0" w:uiPriority="62" w:unhideWhenUsed="0"/>
+    <w:lsdException w:name="Medium Shading 1 Accent 2" w:semiHidden="0" w:uiPriority="63" w:unhideWhenUsed="0"/>
+    <w:lsdException w:name="Medium Shading 2 Accent 2" w:semiHidden="0" w:uiPriority="64" w:unhideWhenUsed="0"/>
+    <w:lsdException w:name="Medium List 1 Accent 2" w:semiHidden="0" w:uiPriority="65" w:unhideWhenUsed="0"/>
+    <w:lsdException w:name="Medium List 2 Accent 2" w:semiHidden="0" w:uiPriority="66" w:unhideWhenUsed="0"/>
+    <w:lsdException w:name="Medium Grid 1 Accent 2" w:semiHidden="0" w:uiPriority="67" w:unhideWhenUsed="0"/>
+    <w:lsdException w:name="Medium Grid 2 Accent 2" w:semiHidden="0" w:uiPriority="68" w:unhideWhenUsed="0"/>
+    <w:lsdException w:name="Medium Grid 3 Accent 2" w:semiHidden="0" w:uiPriority="69" w:unhideWhenUsed="0"/>
+    <w:lsdException w:name="Dark List Accent 2" w:semiHidden="0" w:uiPriority="70" w:unhideWhenUsed="0"/>
+    <w:lsdException w:name="Colorful Shading Accent 2" w:semiHidden="0" w:uiPriority="71" w:unhideWhenUsed="0"/>
+    <w:lsdException w:name="Colorful List Accent 2" w:semiHidden="0" w:uiPriority="72" w:unhideWhenUsed="0"/>
+    <w:lsdException w:name="Colorful Grid Accent 2" w:semiHidden="0" w:uiPriority="73" w:unhideWhenUsed="0"/>
+    <w:lsdException w:name="Light Shading Accent 3" w:semiHidden="0" w:uiPriority="60" w:unhideWhenUsed="0"/>
+    <w:lsdException w:name="Light List Accent 3" w:semiHidden="0" w:uiPriority="61" w:unhideWhenUsed="0"/>
+    <w:lsdException w:name="Light Grid Accent 3" w:semiHidden="0" w:uiPriority="62" w:unhideWhenUsed="0"/>
+    <w:lsdException w:name="Medium Shading 1 Accent 3" w:semiHidden="0" w:uiPriority="63" w:unhideWhenUsed="0"/>
+    <w:lsdException w:name="Medium Shading 2 Accent 3" w:semiHidden="0" w:uiPriority="64" w:unhideWhenUsed="0"/>
+    <w:lsdException w:name="Medium List 1 Accent 3" w:semiHidden="0" w:uiPriority="65" w:unhideWhenUsed="0"/>
+    <w:lsdException w:name="Medium List 2 Accent 3" w:semiHidden="0" w:uiPriority="66" w:unhideWhenUsed="0"/>
+    <w:lsdException w:name="Medium Grid 1 Accent 3" w:semiHidden="0" w:uiPriority="67" w:unhideWhenUsed="0"/>
+    <w:lsdException w:name="Medium Grid 2 Accent 3" w:semiHidden="0" w:uiPriority="68" w:unhideWhenUsed="0"/>
+    <w:lsdException w:name="Medium Grid 3 Accent 3" w:semiHidden="0" w:uiPriority="69" w:unhideWhenUsed="0"/>
+    <w:lsdException w:name="Dark List Accent 3" w:semiHidden="0" w:uiPriority="70" w:unhideWhenUsed="0"/>
+    <w:lsdException w:name="Colorful Shading Accent 3" w:semiHidden="0" w:uiPriority="71" w:unhideWhenUsed="0"/>
+    <w:lsdException w:name="Colorful List Accent 3" w:semiHidden="0" w:uiPriority="72" w:unhideWhenUsed="0"/>
+    <w:lsdException w:name="Colorful Grid Accent 3" w:semiHidden="0" w:uiPriority="73" w:unhideWhenUsed="0"/>
+    <w:lsdException w:name="Light Shading Accent 4" w:semiHidden="0" w:uiPriority="60" w:unhideWhenUsed="0"/>
+    <w:lsdException w:name="Light List Accent 4" w:semiHidden="0" w:uiPriority="61" w:unhideWhenUsed="0"/>
+    <w:lsdException w:name="Light Grid Accent 4" w:semiHidden="0" w:uiPriority="62" w:unhideWhenUsed="0"/>
+    <w:lsdException w:name="Medium Shading 1 Accent 4" w:semiHidden="0" w:uiPriority="63" w:unhideWhenUsed="0"/>
+    <w:lsdException w:name="Medium Shading 2 Accent 4" w:semiHidden="0" w:uiPriority="64" w:unhideWhenUsed="0"/>
+    <w:lsdException w:name="Medium List 1 Accent 4" w:semiHidden="0" w:uiPriority="65" w:unhideWhenUsed="0"/>
+    <w:lsdException w:name="Medium List 2 Accent 4" w:semiHidden="0" w:uiPriority="66" w:unhideWhenUsed="0"/>
+    <w:lsdException w:name="Medium Grid 1 Accent 4" w:semiHidden="0" w:uiPriority="67" w:unhideWhenUsed="0"/>
+    <w:lsdException w:name="Medium Grid 2 Accent 4" w:semiHidden="0" w:uiPriority="68" w:unhideWhenUsed="0"/>
+    <w:lsdException w:name="Medium Grid 3 Accent 4" w:semiHidden="0" w:uiPriority="69" w:unhideWhenUsed="0"/>
+    <w:lsdException w:name="Dark List Accent 4" w:semiHidden="0" w:uiPriority="70" w:unhideWhenUsed="0"/>
+    <w:lsdException w:name="Colorful Shading Accent 4" w:semiHidden="0" w:uiPriority="71" w:unhideWhenUsed="0"/>
+    <w:lsdException w:name="Colorful List Accent 4" w:semiHidden="0" w:uiPriority="72" w:unhideWhenUsed="0"/>
+    <w:lsdException w:name="Colorful Grid Accent 4" w:semiHidden="0" w:uiPriority="73" w:unhideWhenUsed="0"/>
+    <w:lsdException w:name="Light Shading Accent 5" w:semiHidden="0" w:uiPriority="60" w:unhideWhenUsed="0"/>
+    <w:lsdException w:name="Light List Accent 5" w:semiHidden="0" w:uiPriority="61" w:unhideWhenUsed="0"/>
+    <w:lsdException w:name="Light Grid Accent 5" w:semiHidden="0" w:uiPriority="62" w:unhideWhenUsed="0"/>
+    <w:lsdException w:name="Medium Shading 1 Accent 5" w:semiHidden="0" w:uiPriority="63" w:unhideWhenUsed="0"/>
+    <w:lsdException w:name="Medium Shading 2 Accent 5" w:semiHidden="0" w:uiPriority="64" w:unhideWhenUsed="0"/>
+    <w:lsdException w:name="Medium List 1 Accent 5" w:semiHidden="0" w:uiPriority="65" w:unhideWhenUsed="0"/>
+    <w:lsdException w:name="Medium List 2 Accent 5" w:semiHidden="0" w:uiPriority="66" w:unhideWhenUsed="0"/>
+    <w:lsdException w:name="Medium Grid 1 Accent 5" w:semiHidden="0" w:uiPriority="67" w:unhideWhenUsed="0"/>
+    <w:lsdException w:name="Medium Grid 2 Accent 5" w:semiHidden="0" w:uiPriority="68" w:unhideWhenUsed="0"/>
+    <w:lsdException w:name="Medium Grid 3 Accent 5" w:semiHidden="0" w:uiPriority="69" w:unhideWhenUsed="0"/>
+    <w:lsdException w:name="Dark List Accent 5" w:semiHidden="0" w:uiPriority="70" w:unhideWhenUsed="0"/>
+    <w:lsdException w:name="Colorful Shading Accent 5" w:semiHidden="0" w:uiPriority="71" w:unhideWhenUsed="0"/>
+    <w:lsdException w:name="Colorful List Accent 5" w:semiHidden="0" w:uiPriority="72" w:unhideWhenUsed="0"/>
+    <w:lsdException w:name="Colorful Grid Accent 5" w:semiHidden="0" w:uiPriority="73" w:unhideWhenUsed="0"/>
+    <w:lsdException w:name="Light Shading Accent 6" w:semiHidden="0" w:uiPriority="60" w:unhideWhenUsed="0"/>
+    <w:lsdException w:name="Light List Accent 6" w:semiHidden="0" w:uiPriority="61" w:unhideWhenUsed="0"/>
+    <w:lsdException w:name="Light Grid Accent 6" w:semiHidden="0" w:uiPriority="62" w:unhideWhenUsed="0"/>
+    <w:lsdException w:name="Medium Shading 1 Accent 6" w:semiHidden="0" w:uiPriority="63" w:unhideWhenUsed="0"/>
+    <w:lsdException w:name="Medium Shading 2 Accent 6" w:semiHidden="0" w:uiPriority="64" w:unhideWhenUsed="0"/>
+    <w:lsdException w:name="Medium List 1 Accent 6" w:semiHidden="0" w:uiPriority="65" w:unhideWhenUsed="0"/>
+    <w:lsdException w:name="Medium List 2 Accent 6" w:semiHidden="0" w:uiPriority="66" w:unhideWhenUsed="0"/>
+    <w:lsdException w:name="Medium Grid 1 Accent 6" w:semiHidden="0" w:uiPriority="67" w:unhideWhenUsed="0"/>
+    <w:lsdException w:name="Medium Grid 2 Accent 6" w:semiHidden="0" w:uiPriority="68" w:unhideWhenUsed="0"/>
+    <w:lsdException w:name="Medium Grid 3 Accent 6" w:semiHidden="0" w:uiPriority="69" w:unhideWhenUsed="0"/>
+    <w:lsdException w:name="Dark List Accent 6" w:semiHidden="0" w:uiPriority="70" w:unhideWhenUsed="0"/>
+    <w:lsdException w:name="Colorful Shading Accent 6" w:semiHidden="0" w:uiPriority="71" w:unhideWhenUsed="0"/>
+    <w:lsdException w:name="Colorful List Accent 6" w:semiHidden="0" w:uiPriority="72" w:unhideWhenUsed="0"/>
+    <w:lsdException w:name="Colorful Grid Accent 6" w:semiHidden="0" w:uiPriority="73" w:unhideWhenUsed="0"/>
+    <w:lsdException w:name="Subtle Emphasis" w:semiHidden="0" w:uiPriority="19" w:unhideWhenUsed="0"/>
+    <w:lsdException w:name="Intense Emphasis" w:semiHidden="0" w:uiPriority="21" w:unhideWhenUsed="0"/>
+    <w:lsdException w:name="Subtle Reference" w:semiHidden="0" w:uiPriority="31" w:unhideWhenUsed="0"/>
+    <w:lsdException w:name="Intense Reference" w:semiHidden="0" w:uiPriority="32" w:unhideWhenUsed="0"/>
+    <w:lsdException w:name="Book Title" w:semiHidden="0" w:uiPriority="33" w:unhideWhenUsed="0"/>
+    <w:lsdException w:name="Bibliography" w:uiPriority="37"/>
+    <w:lsdException w:name="TOC Heading" w:uiPriority="39" w:qFormat="1"/>
   </w:latentStyles>
-  <w:style w:type="paragraph" w:default="1" w:styleId="Normal">
+  <w:style w:type="paragraph" w:default="1" w:styleId="a0">
     <w:name w:val="Normal"/>
     <w:qFormat/>
     <w:rsid w:val="00B60228"/>
@@ -4832,11 +4803,11 @@
       <w:jc w:val="both"/>
     </w:pPr>
   </w:style>
-  <w:style w:type="paragraph" w:styleId="Heading1">
+  <w:style w:type="paragraph" w:styleId="1">
     <w:name w:val="heading 1"/>
-    <w:basedOn w:val="Normal"/>
-    <w:next w:val="Normal"/>
-    <w:link w:val="Heading1Char"/>
+    <w:basedOn w:val="a0"/>
+    <w:next w:val="a0"/>
+    <w:link w:val="10"/>
     <w:uiPriority w:val="9"/>
     <w:qFormat/>
     <w:rsid w:val="00103906"/>
@@ -4854,11 +4825,11 @@
       <w:szCs w:val="32"/>
     </w:rPr>
   </w:style>
-  <w:style w:type="paragraph" w:styleId="Heading2">
+  <w:style w:type="paragraph" w:styleId="2">
     <w:name w:val="heading 2"/>
-    <w:basedOn w:val="Normal"/>
-    <w:next w:val="Normal"/>
-    <w:link w:val="Heading2Char"/>
+    <w:basedOn w:val="a0"/>
+    <w:next w:val="a0"/>
+    <w:link w:val="20"/>
     <w:uiPriority w:val="9"/>
     <w:qFormat/>
     <w:rsid w:val="00103906"/>
@@ -4876,11 +4847,11 @@
       <w:szCs w:val="36"/>
     </w:rPr>
   </w:style>
-  <w:style w:type="paragraph" w:styleId="Heading3">
+  <w:style w:type="paragraph" w:styleId="3">
     <w:name w:val="heading 3"/>
-    <w:basedOn w:val="Normal"/>
-    <w:next w:val="Normal"/>
-    <w:link w:val="Heading3Char"/>
+    <w:basedOn w:val="a0"/>
+    <w:next w:val="a0"/>
+    <w:link w:val="30"/>
     <w:uiPriority w:val="9"/>
     <w:unhideWhenUsed/>
     <w:qFormat/>
@@ -4899,11 +4870,11 @@
       <w:szCs w:val="32"/>
     </w:rPr>
   </w:style>
-  <w:style w:type="paragraph" w:styleId="Heading4">
+  <w:style w:type="paragraph" w:styleId="4">
     <w:name w:val="heading 4"/>
-    <w:basedOn w:val="Normal"/>
-    <w:next w:val="Normal"/>
-    <w:link w:val="Heading4Char"/>
+    <w:basedOn w:val="a0"/>
+    <w:next w:val="a0"/>
+    <w:link w:val="40"/>
     <w:uiPriority w:val="9"/>
     <w:unhideWhenUsed/>
     <w:qFormat/>
@@ -4921,11 +4892,11 @@
       <w:sz w:val="28"/>
     </w:rPr>
   </w:style>
-  <w:style w:type="paragraph" w:styleId="Heading5">
+  <w:style w:type="paragraph" w:styleId="5">
     <w:name w:val="heading 5"/>
-    <w:basedOn w:val="Normal"/>
-    <w:next w:val="Normal"/>
-    <w:link w:val="Heading5Char"/>
+    <w:basedOn w:val="a0"/>
+    <w:next w:val="a0"/>
+    <w:link w:val="50"/>
     <w:uiPriority w:val="9"/>
     <w:unhideWhenUsed/>
     <w:rsid w:val="001D2B86"/>
@@ -4941,11 +4912,11 @@
       <w:sz w:val="24"/>
     </w:rPr>
   </w:style>
-  <w:style w:type="paragraph" w:styleId="Heading6">
+  <w:style w:type="paragraph" w:styleId="6">
     <w:name w:val="heading 6"/>
-    <w:basedOn w:val="Normal"/>
-    <w:next w:val="Normal"/>
-    <w:link w:val="Heading6Char"/>
+    <w:basedOn w:val="a0"/>
+    <w:next w:val="a0"/>
+    <w:link w:val="60"/>
     <w:uiPriority w:val="9"/>
     <w:semiHidden/>
     <w:unhideWhenUsed/>
@@ -4961,13 +4932,13 @@
       <w:color w:val="2E3917"/>
     </w:rPr>
   </w:style>
-  <w:style w:type="character" w:default="1" w:styleId="DefaultParagraphFont">
+  <w:style w:type="character" w:default="1" w:styleId="a1">
     <w:name w:val="Default Paragraph Font"/>
     <w:uiPriority w:val="1"/>
     <w:semiHidden/>
     <w:unhideWhenUsed/>
   </w:style>
-  <w:style w:type="table" w:default="1" w:styleId="TableNormal">
+  <w:style w:type="table" w:default="1" w:styleId="a2">
     <w:name w:val="Normal Table"/>
     <w:uiPriority w:val="99"/>
     <w:semiHidden/>
@@ -4982,16 +4953,16 @@
       </w:tblCellMar>
     </w:tblPr>
   </w:style>
-  <w:style w:type="numbering" w:default="1" w:styleId="NoList">
+  <w:style w:type="numbering" w:default="1" w:styleId="a3">
     <w:name w:val="No List"/>
     <w:uiPriority w:val="99"/>
     <w:semiHidden/>
     <w:unhideWhenUsed/>
   </w:style>
-  <w:style w:type="paragraph" w:styleId="Header">
+  <w:style w:type="paragraph" w:styleId="a4">
     <w:name w:val="header"/>
-    <w:basedOn w:val="Normal"/>
-    <w:link w:val="HeaderChar"/>
+    <w:basedOn w:val="a0"/>
+    <w:link w:val="a5"/>
     <w:uiPriority w:val="99"/>
     <w:unhideWhenUsed/>
     <w:rsid w:val="008068A2"/>
@@ -5003,17 +4974,17 @@
       <w:spacing w:after="0" w:line="240" w:lineRule="auto"/>
     </w:pPr>
   </w:style>
-  <w:style w:type="character" w:customStyle="1" w:styleId="HeaderChar">
-    <w:name w:val="Header Char"/>
-    <w:basedOn w:val="DefaultParagraphFont"/>
-    <w:link w:val="Header"/>
+  <w:style w:type="character" w:customStyle="1" w:styleId="a5">
+    <w:name w:val="Горен колонтитул Знак"/>
+    <w:basedOn w:val="a1"/>
+    <w:link w:val="a4"/>
     <w:uiPriority w:val="99"/>
     <w:rsid w:val="008068A2"/>
   </w:style>
-  <w:style w:type="paragraph" w:styleId="Footer">
+  <w:style w:type="paragraph" w:styleId="a6">
     <w:name w:val="footer"/>
-    <w:basedOn w:val="Normal"/>
-    <w:link w:val="FooterChar"/>
+    <w:basedOn w:val="a0"/>
+    <w:link w:val="a7"/>
     <w:uiPriority w:val="99"/>
     <w:unhideWhenUsed/>
     <w:rsid w:val="008068A2"/>
@@ -5025,17 +4996,17 @@
       <w:spacing w:after="0" w:line="240" w:lineRule="auto"/>
     </w:pPr>
   </w:style>
-  <w:style w:type="character" w:customStyle="1" w:styleId="FooterChar">
-    <w:name w:val="Footer Char"/>
-    <w:basedOn w:val="DefaultParagraphFont"/>
-    <w:link w:val="Footer"/>
+  <w:style w:type="character" w:customStyle="1" w:styleId="a7">
+    <w:name w:val="Долен колонтитул Знак"/>
+    <w:basedOn w:val="a1"/>
+    <w:link w:val="a6"/>
     <w:uiPriority w:val="99"/>
     <w:rsid w:val="008068A2"/>
   </w:style>
-  <w:style w:type="paragraph" w:styleId="BalloonText">
+  <w:style w:type="paragraph" w:styleId="a8">
     <w:name w:val="Balloon Text"/>
-    <w:basedOn w:val="Normal"/>
-    <w:link w:val="BalloonTextChar"/>
+    <w:basedOn w:val="a0"/>
+    <w:link w:val="a9"/>
     <w:uiPriority w:val="99"/>
     <w:semiHidden/>
     <w:unhideWhenUsed/>
@@ -5049,10 +5020,10 @@
       <w:szCs w:val="16"/>
     </w:rPr>
   </w:style>
-  <w:style w:type="character" w:customStyle="1" w:styleId="BalloonTextChar">
-    <w:name w:val="Balloon Text Char"/>
-    <w:basedOn w:val="DefaultParagraphFont"/>
-    <w:link w:val="BalloonText"/>
+  <w:style w:type="character" w:customStyle="1" w:styleId="a9">
+    <w:name w:val="Изнесен текст Знак"/>
+    <w:basedOn w:val="a1"/>
+    <w:link w:val="a8"/>
     <w:uiPriority w:val="99"/>
     <w:semiHidden/>
     <w:rsid w:val="00564D7B"/>
@@ -5062,9 +5033,9 @@
       <w:szCs w:val="16"/>
     </w:rPr>
   </w:style>
-  <w:style w:type="character" w:styleId="Hyperlink">
+  <w:style w:type="character" w:styleId="aa">
     <w:name w:val="Hyperlink"/>
-    <w:basedOn w:val="DefaultParagraphFont"/>
+    <w:basedOn w:val="a1"/>
     <w:uiPriority w:val="99"/>
     <w:unhideWhenUsed/>
     <w:rsid w:val="0079324A"/>
@@ -5073,10 +5044,10 @@
       <w:u w:val="single"/>
     </w:rPr>
   </w:style>
-  <w:style w:type="character" w:customStyle="1" w:styleId="Heading1Char">
-    <w:name w:val="Heading 1 Char"/>
-    <w:basedOn w:val="DefaultParagraphFont"/>
-    <w:link w:val="Heading1"/>
+  <w:style w:type="character" w:customStyle="1" w:styleId="10">
+    <w:name w:val="Заглавие 1 Знак"/>
+    <w:basedOn w:val="a1"/>
+    <w:link w:val="1"/>
     <w:uiPriority w:val="9"/>
     <w:rsid w:val="00103906"/>
     <w:rPr>
@@ -5088,10 +5059,10 @@
       <w:lang w:val="bg-BG"/>
     </w:rPr>
   </w:style>
-  <w:style w:type="character" w:customStyle="1" w:styleId="Heading2Char">
-    <w:name w:val="Heading 2 Char"/>
-    <w:basedOn w:val="DefaultParagraphFont"/>
-    <w:link w:val="Heading2"/>
+  <w:style w:type="character" w:customStyle="1" w:styleId="20">
+    <w:name w:val="Заглавие 2 Знак"/>
+    <w:basedOn w:val="a1"/>
+    <w:link w:val="2"/>
     <w:uiPriority w:val="9"/>
     <w:rsid w:val="00103906"/>
     <w:rPr>
@@ -5103,9 +5074,9 @@
       <w:lang w:val="bg-BG"/>
     </w:rPr>
   </w:style>
-  <w:style w:type="paragraph" w:styleId="NormalWeb">
+  <w:style w:type="paragraph" w:styleId="ab">
     <w:name w:val="Normal (Web)"/>
-    <w:basedOn w:val="Normal"/>
+    <w:basedOn w:val="a0"/>
     <w:uiPriority w:val="99"/>
     <w:semiHidden/>
     <w:unhideWhenUsed/>
@@ -5119,9 +5090,9 @@
       <w:szCs w:val="24"/>
     </w:rPr>
   </w:style>
-  <w:style w:type="character" w:styleId="Strong">
+  <w:style w:type="character" w:styleId="ac">
     <w:name w:val="Strong"/>
-    <w:basedOn w:val="DefaultParagraphFont"/>
+    <w:basedOn w:val="a1"/>
     <w:uiPriority w:val="22"/>
     <w:rsid w:val="00524789"/>
     <w:rPr>
@@ -5129,10 +5100,10 @@
       <w:bCs/>
     </w:rPr>
   </w:style>
-  <w:style w:type="character" w:customStyle="1" w:styleId="Heading3Char">
-    <w:name w:val="Heading 3 Char"/>
-    <w:basedOn w:val="DefaultParagraphFont"/>
-    <w:link w:val="Heading3"/>
+  <w:style w:type="character" w:customStyle="1" w:styleId="30">
+    <w:name w:val="Заглавие 3 Знак"/>
+    <w:basedOn w:val="a1"/>
+    <w:link w:val="3"/>
     <w:uiPriority w:val="9"/>
     <w:rsid w:val="00103906"/>
     <w:rPr>
@@ -5144,10 +5115,10 @@
       <w:lang w:val="bg-BG"/>
     </w:rPr>
   </w:style>
-  <w:style w:type="character" w:customStyle="1" w:styleId="Heading4Char">
-    <w:name w:val="Heading 4 Char"/>
-    <w:basedOn w:val="DefaultParagraphFont"/>
-    <w:link w:val="Heading4"/>
+  <w:style w:type="character" w:customStyle="1" w:styleId="40">
+    <w:name w:val="Заглавие 4 Знак"/>
+    <w:basedOn w:val="a1"/>
+    <w:link w:val="4"/>
     <w:uiPriority w:val="9"/>
     <w:rsid w:val="00103906"/>
     <w:rPr>
@@ -5158,9 +5129,9 @@
       <w:lang w:val="bg-BG"/>
     </w:rPr>
   </w:style>
-  <w:style w:type="paragraph" w:styleId="ListParagraph">
+  <w:style w:type="paragraph" w:styleId="a">
     <w:name w:val="List Paragraph"/>
-    <w:basedOn w:val="Normal"/>
+    <w:basedOn w:val="a0"/>
     <w:uiPriority w:val="34"/>
     <w:qFormat/>
     <w:rsid w:val="00B93283"/>
@@ -5175,10 +5146,10 @@
       <w:noProof/>
     </w:rPr>
   </w:style>
-  <w:style w:type="character" w:customStyle="1" w:styleId="Heading5Char">
-    <w:name w:val="Heading 5 Char"/>
-    <w:basedOn w:val="DefaultParagraphFont"/>
-    <w:link w:val="Heading5"/>
+  <w:style w:type="character" w:customStyle="1" w:styleId="50">
+    <w:name w:val="Заглавие 5 Знак"/>
+    <w:basedOn w:val="a1"/>
+    <w:link w:val="5"/>
     <w:uiPriority w:val="9"/>
     <w:rsid w:val="001D2B86"/>
     <w:rPr>
@@ -5200,10 +5171,558 @@
       <w:lang w:val="en-US"/>
     </w:rPr>
   </w:style>
-  <w:style w:type="character" w:customStyle="1" w:styleId="Heading6Char">
-    <w:name w:val="Heading 6 Char"/>
-    <w:basedOn w:val="DefaultParagraphFont"/>
-    <w:link w:val="Heading6"/>
+  <w:style w:type="character" w:customStyle="1" w:styleId="60">
+    <w:name w:val="Заглавие 6 Знак"/>
+    <w:basedOn w:val="a1"/>
+    <w:link w:val="6"/>
+    <w:uiPriority w:val="9"/>
+    <w:semiHidden/>
+    <w:rsid w:val="001D2B86"/>
+    <w:rPr>
+      <w:rFonts w:asciiTheme="majorHAnsi" w:eastAsiaTheme="majorEastAsia" w:hAnsiTheme="majorHAnsi" w:cstheme="majorBidi"/>
+      <w:color w:val="2E3917"/>
+    </w:rPr>
+  </w:style>
+</w:styles>
+</file>
+
+<file path=word/stylesWithEffects.xml><?xml version="1.0" encoding="utf-8"?>
+<w:styles xmlns:wpc="http://schemas.microsoft.com/office/word/2010/wordprocessingCanvas" xmlns:mc="http://schemas.openxmlformats.org/markup-compatibility/2006" xmlns:o="urn:schemas-microsoft-com:office:office" xmlns:r="http://schemas.openxmlformats.org/officeDocument/2006/relationships" xmlns:m="http://schemas.openxmlformats.org/officeDocument/2006/math" xmlns:v="urn:schemas-microsoft-com:vml" xmlns:wp14="http://schemas.microsoft.com/office/word/2010/wordprocessingDrawing" xmlns:wp="http://schemas.openxmlformats.org/drawingml/2006/wordprocessingDrawing" xmlns:w10="urn:schemas-microsoft-com:office:word" xmlns:w="http://schemas.openxmlformats.org/wordprocessingml/2006/main" xmlns:w14="http://schemas.microsoft.com/office/word/2010/wordml" xmlns:wpg="http://schemas.microsoft.com/office/word/2010/wordprocessingGroup" xmlns:wpi="http://schemas.microsoft.com/office/word/2010/wordprocessingInk" xmlns:wne="http://schemas.microsoft.com/office/word/2006/wordml" xmlns:wps="http://schemas.microsoft.com/office/word/2010/wordprocessingShape" mc:Ignorable="w14 wp14">
+  <w:docDefaults>
+    <w:rPrDefault>
+      <w:rPr>
+        <w:rFonts w:asciiTheme="minorHAnsi" w:eastAsiaTheme="minorHAnsi" w:hAnsiTheme="minorHAnsi" w:cstheme="minorBidi"/>
+        <w:sz w:val="22"/>
+        <w:szCs w:val="22"/>
+        <w:lang w:val="en-US" w:eastAsia="en-US" w:bidi="ar-SA"/>
+      </w:rPr>
+    </w:rPrDefault>
+    <w:pPrDefault>
+      <w:pPr>
+        <w:spacing w:after="200" w:line="276" w:lineRule="auto"/>
+      </w:pPr>
+    </w:pPrDefault>
+  </w:docDefaults>
+  <w:latentStyles w:defLockedState="0" w:defUIPriority="99" w:defSemiHidden="1" w:defUnhideWhenUsed="1" w:defQFormat="0" w:count="267">
+    <w:lsdException w:name="Normal" w:semiHidden="0" w:uiPriority="0" w:unhideWhenUsed="0" w:qFormat="1"/>
+    <w:lsdException w:name="heading 1" w:semiHidden="0" w:uiPriority="9" w:unhideWhenUsed="0" w:qFormat="1"/>
+    <w:lsdException w:name="heading 2" w:uiPriority="9" w:qFormat="1"/>
+    <w:lsdException w:name="heading 3" w:uiPriority="9" w:qFormat="1"/>
+    <w:lsdException w:name="heading 4" w:uiPriority="9" w:qFormat="1"/>
+    <w:lsdException w:name="heading 5" w:uiPriority="9"/>
+    <w:lsdException w:name="heading 6" w:uiPriority="9"/>
+    <w:lsdException w:name="heading 7" w:uiPriority="9" w:qFormat="1"/>
+    <w:lsdException w:name="heading 8" w:uiPriority="9" w:qFormat="1"/>
+    <w:lsdException w:name="heading 9" w:uiPriority="9" w:qFormat="1"/>
+    <w:lsdException w:name="toc 1" w:uiPriority="39"/>
+    <w:lsdException w:name="toc 2" w:uiPriority="39"/>
+    <w:lsdException w:name="toc 3" w:uiPriority="39"/>
+    <w:lsdException w:name="toc 4" w:uiPriority="39"/>
+    <w:lsdException w:name="toc 5" w:uiPriority="39"/>
+    <w:lsdException w:name="toc 6" w:uiPriority="39"/>
+    <w:lsdException w:name="toc 7" w:uiPriority="39"/>
+    <w:lsdException w:name="toc 8" w:uiPriority="39"/>
+    <w:lsdException w:name="toc 9" w:uiPriority="39"/>
+    <w:lsdException w:name="caption" w:uiPriority="35" w:qFormat="1"/>
+    <w:lsdException w:name="Title" w:semiHidden="0" w:uiPriority="10" w:unhideWhenUsed="0"/>
+    <w:lsdException w:name="Default Paragraph Font" w:uiPriority="1"/>
+    <w:lsdException w:name="Subtitle" w:semiHidden="0" w:uiPriority="11" w:unhideWhenUsed="0"/>
+    <w:lsdException w:name="Strong" w:semiHidden="0" w:uiPriority="22" w:unhideWhenUsed="0"/>
+    <w:lsdException w:name="Emphasis" w:semiHidden="0" w:uiPriority="20" w:unhideWhenUsed="0"/>
+    <w:lsdException w:name="Table Grid" w:semiHidden="0" w:uiPriority="59" w:unhideWhenUsed="0"/>
+    <w:lsdException w:name="Placeholder Text" w:unhideWhenUsed="0"/>
+    <w:lsdException w:name="No Spacing" w:semiHidden="0" w:uiPriority="1" w:unhideWhenUsed="0"/>
+    <w:lsdException w:name="Light Shading" w:semiHidden="0" w:uiPriority="60" w:unhideWhenUsed="0"/>
+    <w:lsdException w:name="Light List" w:semiHidden="0" w:uiPriority="61" w:unhideWhenUsed="0"/>
+    <w:lsdException w:name="Light Grid" w:semiHidden="0" w:uiPriority="62" w:unhideWhenUsed="0"/>
+    <w:lsdException w:name="Medium Shading 1" w:semiHidden="0" w:uiPriority="63" w:unhideWhenUsed="0"/>
+    <w:lsdException w:name="Medium Shading 2" w:semiHidden="0" w:uiPriority="64" w:unhideWhenUsed="0"/>
+    <w:lsdException w:name="Medium List 1" w:semiHidden="0" w:uiPriority="65" w:unhideWhenUsed="0"/>
+    <w:lsdException w:name="Medium List 2" w:semiHidden="0" w:uiPriority="66" w:unhideWhenUsed="0"/>
+    <w:lsdException w:name="Medium Grid 1" w:semiHidden="0" w:uiPriority="67" w:unhideWhenUsed="0"/>
+    <w:lsdException w:name="Medium Grid 2" w:semiHidden="0" w:uiPriority="68" w:unhideWhenUsed="0"/>
+    <w:lsdException w:name="Medium Grid 3" w:semiHidden="0" w:uiPriority="69" w:unhideWhenUsed="0"/>
+    <w:lsdException w:name="Dark List" w:semiHidden="0" w:uiPriority="70" w:unhideWhenUsed="0"/>
+    <w:lsdException w:name="Colorful Shading" w:semiHidden="0" w:uiPriority="71" w:unhideWhenUsed="0"/>
+    <w:lsdException w:name="Colorful List" w:semiHidden="0" w:uiPriority="72" w:unhideWhenUsed="0"/>
+    <w:lsdException w:name="Colorful Grid" w:semiHidden="0" w:uiPriority="73" w:unhideWhenUsed="0"/>
+    <w:lsdException w:name="Light Shading Accent 1" w:semiHidden="0" w:uiPriority="60" w:unhideWhenUsed="0"/>
+    <w:lsdException w:name="Light List Accent 1" w:semiHidden="0" w:uiPriority="61" w:unhideWhenUsed="0"/>
+    <w:lsdException w:name="Light Grid Accent 1" w:semiHidden="0" w:uiPriority="62" w:unhideWhenUsed="0"/>
+    <w:lsdException w:name="Medium Shading 1 Accent 1" w:semiHidden="0" w:uiPriority="63" w:unhideWhenUsed="0"/>
+    <w:lsdException w:name="Medium Shading 2 Accent 1" w:semiHidden="0" w:uiPriority="64" w:unhideWhenUsed="0"/>
+    <w:lsdException w:name="Medium List 1 Accent 1" w:semiHidden="0" w:uiPriority="65" w:unhideWhenUsed="0"/>
+    <w:lsdException w:name="Revision" w:unhideWhenUsed="0"/>
+    <w:lsdException w:name="List Paragraph" w:semiHidden="0" w:uiPriority="34" w:unhideWhenUsed="0" w:qFormat="1"/>
+    <w:lsdException w:name="Quote" w:semiHidden="0" w:uiPriority="29" w:unhideWhenUsed="0"/>
+    <w:lsdException w:name="Intense Quote" w:semiHidden="0" w:uiPriority="30" w:unhideWhenUsed="0"/>
+    <w:lsdException w:name="Medium List 2 Accent 1" w:semiHidden="0" w:uiPriority="66" w:unhideWhenUsed="0"/>
+    <w:lsdException w:name="Medium Grid 1 Accent 1" w:semiHidden="0" w:uiPriority="67" w:unhideWhenUsed="0"/>
+    <w:lsdException w:name="Medium Grid 2 Accent 1" w:semiHidden="0" w:uiPriority="68" w:unhideWhenUsed="0"/>
+    <w:lsdException w:name="Medium Grid 3 Accent 1" w:semiHidden="0" w:uiPriority="69" w:unhideWhenUsed="0"/>
+    <w:lsdException w:name="Dark List Accent 1" w:semiHidden="0" w:uiPriority="70" w:unhideWhenUsed="0"/>
+    <w:lsdException w:name="Colorful Shading Accent 1" w:semiHidden="0" w:uiPriority="71" w:unhideWhenUsed="0"/>
+    <w:lsdException w:name="Colorful List Accent 1" w:semiHidden="0" w:uiPriority="72" w:unhideWhenUsed="0"/>
+    <w:lsdException w:name="Colorful Grid Accent 1" w:semiHidden="0" w:uiPriority="73" w:unhideWhenUsed="0"/>
+    <w:lsdException w:name="Light Shading Accent 2" w:semiHidden="0" w:uiPriority="60" w:unhideWhenUsed="0"/>
+    <w:lsdException w:name="Light List Accent 2" w:semiHidden="0" w:uiPriority="61" w:unhideWhenUsed="0"/>
+    <w:lsdException w:name="Light Grid Accent 2" w:semiHidden="0" w:uiPriority="62" w:unhideWhenUsed="0"/>
+    <w:lsdException w:name="Medium Shading 1 Accent 2" w:semiHidden="0" w:uiPriority="63" w:unhideWhenUsed="0"/>
+    <w:lsdException w:name="Medium Shading 2 Accent 2" w:semiHidden="0" w:uiPriority="64" w:unhideWhenUsed="0"/>
+    <w:lsdException w:name="Medium List 1 Accent 2" w:semiHidden="0" w:uiPriority="65" w:unhideWhenUsed="0"/>
+    <w:lsdException w:name="Medium List 2 Accent 2" w:semiHidden="0" w:uiPriority="66" w:unhideWhenUsed="0"/>
+    <w:lsdException w:name="Medium Grid 1 Accent 2" w:semiHidden="0" w:uiPriority="67" w:unhideWhenUsed="0"/>
+    <w:lsdException w:name="Medium Grid 2 Accent 2" w:semiHidden="0" w:uiPriority="68" w:unhideWhenUsed="0"/>
+    <w:lsdException w:name="Medium Grid 3 Accent 2" w:semiHidden="0" w:uiPriority="69" w:unhideWhenUsed="0"/>
+    <w:lsdException w:name="Dark List Accent 2" w:semiHidden="0" w:uiPriority="70" w:unhideWhenUsed="0"/>
+    <w:lsdException w:name="Colorful Shading Accent 2" w:semiHidden="0" w:uiPriority="71" w:unhideWhenUsed="0"/>
+    <w:lsdException w:name="Colorful List Accent 2" w:semiHidden="0" w:uiPriority="72" w:unhideWhenUsed="0"/>
+    <w:lsdException w:name="Colorful Grid Accent 2" w:semiHidden="0" w:uiPriority="73" w:unhideWhenUsed="0"/>
+    <w:lsdException w:name="Light Shading Accent 3" w:semiHidden="0" w:uiPriority="60" w:unhideWhenUsed="0"/>
+    <w:lsdException w:name="Light List Accent 3" w:semiHidden="0" w:uiPriority="61" w:unhideWhenUsed="0"/>
+    <w:lsdException w:name="Light Grid Accent 3" w:semiHidden="0" w:uiPriority="62" w:unhideWhenUsed="0"/>
+    <w:lsdException w:name="Medium Shading 1 Accent 3" w:semiHidden="0" w:uiPriority="63" w:unhideWhenUsed="0"/>
+    <w:lsdException w:name="Medium Shading 2 Accent 3" w:semiHidden="0" w:uiPriority="64" w:unhideWhenUsed="0"/>
+    <w:lsdException w:name="Medium List 1 Accent 3" w:semiHidden="0" w:uiPriority="65" w:unhideWhenUsed="0"/>
+    <w:lsdException w:name="Medium List 2 Accent 3" w:semiHidden="0" w:uiPriority="66" w:unhideWhenUsed="0"/>
+    <w:lsdException w:name="Medium Grid 1 Accent 3" w:semiHidden="0" w:uiPriority="67" w:unhideWhenUsed="0"/>
+    <w:lsdException w:name="Medium Grid 2 Accent 3" w:semiHidden="0" w:uiPriority="68" w:unhideWhenUsed="0"/>
+    <w:lsdException w:name="Medium Grid 3 Accent 3" w:semiHidden="0" w:uiPriority="69" w:unhideWhenUsed="0"/>
+    <w:lsdException w:name="Dark List Accent 3" w:semiHidden="0" w:uiPriority="70" w:unhideWhenUsed="0"/>
+    <w:lsdException w:name="Colorful Shading Accent 3" w:semiHidden="0" w:uiPriority="71" w:unhideWhenUsed="0"/>
+    <w:lsdException w:name="Colorful List Accent 3" w:semiHidden="0" w:uiPriority="72" w:unhideWhenUsed="0"/>
+    <w:lsdException w:name="Colorful Grid Accent 3" w:semiHidden="0" w:uiPriority="73" w:unhideWhenUsed="0"/>
+    <w:lsdException w:name="Light Shading Accent 4" w:semiHidden="0" w:uiPriority="60" w:unhideWhenUsed="0"/>
+    <w:lsdException w:name="Light List Accent 4" w:semiHidden="0" w:uiPriority="61" w:unhideWhenUsed="0"/>
+    <w:lsdException w:name="Light Grid Accent 4" w:semiHidden="0" w:uiPriority="62" w:unhideWhenUsed="0"/>
+    <w:lsdException w:name="Medium Shading 1 Accent 4" w:semiHidden="0" w:uiPriority="63" w:unhideWhenUsed="0"/>
+    <w:lsdException w:name="Medium Shading 2 Accent 4" w:semiHidden="0" w:uiPriority="64" w:unhideWhenUsed="0"/>
+    <w:lsdException w:name="Medium List 1 Accent 4" w:semiHidden="0" w:uiPriority="65" w:unhideWhenUsed="0"/>
+    <w:lsdException w:name="Medium List 2 Accent 4" w:semiHidden="0" w:uiPriority="66" w:unhideWhenUsed="0"/>
+    <w:lsdException w:name="Medium Grid 1 Accent 4" w:semiHidden="0" w:uiPriority="67" w:unhideWhenUsed="0"/>
+    <w:lsdException w:name="Medium Grid 2 Accent 4" w:semiHidden="0" w:uiPriority="68" w:unhideWhenUsed="0"/>
+    <w:lsdException w:name="Medium Grid 3 Accent 4" w:semiHidden="0" w:uiPriority="69" w:unhideWhenUsed="0"/>
+    <w:lsdException w:name="Dark List Accent 4" w:semiHidden="0" w:uiPriority="70" w:unhideWhenUsed="0"/>
+    <w:lsdException w:name="Colorful Shading Accent 4" w:semiHidden="0" w:uiPriority="71" w:unhideWhenUsed="0"/>
+    <w:lsdException w:name="Colorful List Accent 4" w:semiHidden="0" w:uiPriority="72" w:unhideWhenUsed="0"/>
+    <w:lsdException w:name="Colorful Grid Accent 4" w:semiHidden="0" w:uiPriority="73" w:unhideWhenUsed="0"/>
+    <w:lsdException w:name="Light Shading Accent 5" w:semiHidden="0" w:uiPriority="60" w:unhideWhenUsed="0"/>
+    <w:lsdException w:name="Light List Accent 5" w:semiHidden="0" w:uiPriority="61" w:unhideWhenUsed="0"/>
+    <w:lsdException w:name="Light Grid Accent 5" w:semiHidden="0" w:uiPriority="62" w:unhideWhenUsed="0"/>
+    <w:lsdException w:name="Medium Shading 1 Accent 5" w:semiHidden="0" w:uiPriority="63" w:unhideWhenUsed="0"/>
+    <w:lsdException w:name="Medium Shading 2 Accent 5" w:semiHidden="0" w:uiPriority="64" w:unhideWhenUsed="0"/>
+    <w:lsdException w:name="Medium List 1 Accent 5" w:semiHidden="0" w:uiPriority="65" w:unhideWhenUsed="0"/>
+    <w:lsdException w:name="Medium List 2 Accent 5" w:semiHidden="0" w:uiPriority="66" w:unhideWhenUsed="0"/>
+    <w:lsdException w:name="Medium Grid 1 Accent 5" w:semiHidden="0" w:uiPriority="67" w:unhideWhenUsed="0"/>
+    <w:lsdException w:name="Medium Grid 2 Accent 5" w:semiHidden="0" w:uiPriority="68" w:unhideWhenUsed="0"/>
+    <w:lsdException w:name="Medium Grid 3 Accent 5" w:semiHidden="0" w:uiPriority="69" w:unhideWhenUsed="0"/>
+    <w:lsdException w:name="Dark List Accent 5" w:semiHidden="0" w:uiPriority="70" w:unhideWhenUsed="0"/>
+    <w:lsdException w:name="Colorful Shading Accent 5" w:semiHidden="0" w:uiPriority="71" w:unhideWhenUsed="0"/>
+    <w:lsdException w:name="Colorful List Accent 5" w:semiHidden="0" w:uiPriority="72" w:unhideWhenUsed="0"/>
+    <w:lsdException w:name="Colorful Grid Accent 5" w:semiHidden="0" w:uiPriority="73" w:unhideWhenUsed="0"/>
+    <w:lsdException w:name="Light Shading Accent 6" w:semiHidden="0" w:uiPriority="60" w:unhideWhenUsed="0"/>
+    <w:lsdException w:name="Light List Accent 6" w:semiHidden="0" w:uiPriority="61" w:unhideWhenUsed="0"/>
+    <w:lsdException w:name="Light Grid Accent 6" w:semiHidden="0" w:uiPriority="62" w:unhideWhenUsed="0"/>
+    <w:lsdException w:name="Medium Shading 1 Accent 6" w:semiHidden="0" w:uiPriority="63" w:unhideWhenUsed="0"/>
+    <w:lsdException w:name="Medium Shading 2 Accent 6" w:semiHidden="0" w:uiPriority="64" w:unhideWhenUsed="0"/>
+    <w:lsdException w:name="Medium List 1 Accent 6" w:semiHidden="0" w:uiPriority="65" w:unhideWhenUsed="0"/>
+    <w:lsdException w:name="Medium List 2 Accent 6" w:semiHidden="0" w:uiPriority="66" w:unhideWhenUsed="0"/>
+    <w:lsdException w:name="Medium Grid 1 Accent 6" w:semiHidden="0" w:uiPriority="67" w:unhideWhenUsed="0"/>
+    <w:lsdException w:name="Medium Grid 2 Accent 6" w:semiHidden="0" w:uiPriority="68" w:unhideWhenUsed="0"/>
+    <w:lsdException w:name="Medium Grid 3 Accent 6" w:semiHidden="0" w:uiPriority="69" w:unhideWhenUsed="0"/>
+    <w:lsdException w:name="Dark List Accent 6" w:semiHidden="0" w:uiPriority="70" w:unhideWhenUsed="0"/>
+    <w:lsdException w:name="Colorful Shading Accent 6" w:semiHidden="0" w:uiPriority="71" w:unhideWhenUsed="0"/>
+    <w:lsdException w:name="Colorful List Accent 6" w:semiHidden="0" w:uiPriority="72" w:unhideWhenUsed="0"/>
+    <w:lsdException w:name="Colorful Grid Accent 6" w:semiHidden="0" w:uiPriority="73" w:unhideWhenUsed="0"/>
+    <w:lsdException w:name="Subtle Emphasis" w:semiHidden="0" w:uiPriority="19" w:unhideWhenUsed="0"/>
+    <w:lsdException w:name="Intense Emphasis" w:semiHidden="0" w:uiPriority="21" w:unhideWhenUsed="0"/>
+    <w:lsdException w:name="Subtle Reference" w:semiHidden="0" w:uiPriority="31" w:unhideWhenUsed="0"/>
+    <w:lsdException w:name="Intense Reference" w:semiHidden="0" w:uiPriority="32" w:unhideWhenUsed="0"/>
+    <w:lsdException w:name="Book Title" w:semiHidden="0" w:uiPriority="33" w:unhideWhenUsed="0"/>
+    <w:lsdException w:name="Bibliography" w:uiPriority="37"/>
+    <w:lsdException w:name="TOC Heading" w:uiPriority="39" w:qFormat="1"/>
+  </w:latentStyles>
+  <w:style w:type="paragraph" w:default="1" w:styleId="a0">
+    <w:name w:val="Normal"/>
+    <w:qFormat/>
+    <w:rsid w:val="00B60228"/>
+    <w:pPr>
+      <w:spacing w:before="120" w:after="120"/>
+      <w:jc w:val="both"/>
+    </w:pPr>
+  </w:style>
+  <w:style w:type="paragraph" w:styleId="1">
+    <w:name w:val="heading 1"/>
+    <w:basedOn w:val="a0"/>
+    <w:next w:val="a0"/>
+    <w:link w:val="10"/>
+    <w:uiPriority w:val="9"/>
+    <w:qFormat/>
+    <w:rsid w:val="00103906"/>
+    <w:pPr>
+      <w:keepNext/>
+      <w:keepLines/>
+      <w:spacing w:after="60"/>
+      <w:outlineLvl w:val="0"/>
+    </w:pPr>
+    <w:rPr>
+      <w:rFonts w:asciiTheme="majorHAnsi" w:eastAsiaTheme="majorEastAsia" w:hAnsiTheme="majorHAnsi" w:cstheme="majorBidi"/>
+      <w:b/>
+      <w:color w:val="2E3917"/>
+      <w:sz w:val="40"/>
+      <w:szCs w:val="32"/>
+    </w:rPr>
+  </w:style>
+  <w:style w:type="paragraph" w:styleId="2">
+    <w:name w:val="heading 2"/>
+    <w:basedOn w:val="a0"/>
+    <w:next w:val="a0"/>
+    <w:link w:val="20"/>
+    <w:uiPriority w:val="9"/>
+    <w:qFormat/>
+    <w:rsid w:val="00103906"/>
+    <w:pPr>
+      <w:keepNext/>
+      <w:keepLines/>
+      <w:spacing w:after="80"/>
+      <w:outlineLvl w:val="1"/>
+    </w:pPr>
+    <w:rPr>
+      <w:rFonts w:asciiTheme="majorHAnsi" w:eastAsiaTheme="majorEastAsia" w:hAnsiTheme="majorHAnsi" w:cstheme="majorBidi"/>
+      <w:b/>
+      <w:color w:val="2E3917"/>
+      <w:sz w:val="36"/>
+      <w:szCs w:val="36"/>
+    </w:rPr>
+  </w:style>
+  <w:style w:type="paragraph" w:styleId="3">
+    <w:name w:val="heading 3"/>
+    <w:basedOn w:val="a0"/>
+    <w:next w:val="a0"/>
+    <w:link w:val="30"/>
+    <w:uiPriority w:val="9"/>
+    <w:unhideWhenUsed/>
+    <w:qFormat/>
+    <w:rsid w:val="00103906"/>
+    <w:pPr>
+      <w:keepNext/>
+      <w:keepLines/>
+      <w:spacing w:after="80"/>
+      <w:outlineLvl w:val="2"/>
+    </w:pPr>
+    <w:rPr>
+      <w:rFonts w:asciiTheme="majorHAnsi" w:eastAsiaTheme="majorEastAsia" w:hAnsiTheme="majorHAnsi" w:cstheme="majorBidi"/>
+      <w:b/>
+      <w:color w:val="2E3917"/>
+      <w:sz w:val="32"/>
+      <w:szCs w:val="32"/>
+    </w:rPr>
+  </w:style>
+  <w:style w:type="paragraph" w:styleId="4">
+    <w:name w:val="heading 4"/>
+    <w:basedOn w:val="a0"/>
+    <w:next w:val="a0"/>
+    <w:link w:val="40"/>
+    <w:uiPriority w:val="9"/>
+    <w:unhideWhenUsed/>
+    <w:qFormat/>
+    <w:rsid w:val="00103906"/>
+    <w:pPr>
+      <w:keepNext/>
+      <w:keepLines/>
+      <w:spacing w:before="80" w:after="80"/>
+      <w:outlineLvl w:val="3"/>
+    </w:pPr>
+    <w:rPr>
+      <w:rFonts w:asciiTheme="majorHAnsi" w:eastAsiaTheme="majorEastAsia" w:hAnsiTheme="majorHAnsi" w:cstheme="majorBidi"/>
+      <w:iCs/>
+      <w:color w:val="2E3917"/>
+      <w:sz w:val="28"/>
+    </w:rPr>
+  </w:style>
+  <w:style w:type="paragraph" w:styleId="5">
+    <w:name w:val="heading 5"/>
+    <w:basedOn w:val="a0"/>
+    <w:next w:val="a0"/>
+    <w:link w:val="50"/>
+    <w:uiPriority w:val="9"/>
+    <w:unhideWhenUsed/>
+    <w:rsid w:val="001D2B86"/>
+    <w:pPr>
+      <w:keepNext/>
+      <w:keepLines/>
+      <w:spacing w:before="200" w:after="0"/>
+      <w:outlineLvl w:val="4"/>
+    </w:pPr>
+    <w:rPr>
+      <w:rFonts w:asciiTheme="majorHAnsi" w:eastAsiaTheme="majorEastAsia" w:hAnsiTheme="majorHAnsi" w:cstheme="majorBidi"/>
+      <w:color w:val="2E3917"/>
+      <w:sz w:val="24"/>
+    </w:rPr>
+  </w:style>
+  <w:style w:type="paragraph" w:styleId="6">
+    <w:name w:val="heading 6"/>
+    <w:basedOn w:val="a0"/>
+    <w:next w:val="a0"/>
+    <w:link w:val="60"/>
+    <w:uiPriority w:val="9"/>
+    <w:semiHidden/>
+    <w:unhideWhenUsed/>
+    <w:rsid w:val="001D2B86"/>
+    <w:pPr>
+      <w:keepNext/>
+      <w:keepLines/>
+      <w:spacing w:before="40" w:after="0"/>
+      <w:outlineLvl w:val="5"/>
+    </w:pPr>
+    <w:rPr>
+      <w:rFonts w:asciiTheme="majorHAnsi" w:eastAsiaTheme="majorEastAsia" w:hAnsiTheme="majorHAnsi" w:cstheme="majorBidi"/>
+      <w:color w:val="2E3917"/>
+    </w:rPr>
+  </w:style>
+  <w:style w:type="character" w:default="1" w:styleId="a1">
+    <w:name w:val="Default Paragraph Font"/>
+    <w:uiPriority w:val="1"/>
+    <w:semiHidden/>
+    <w:unhideWhenUsed/>
+  </w:style>
+  <w:style w:type="table" w:default="1" w:styleId="a2">
+    <w:name w:val="Normal Table"/>
+    <w:uiPriority w:val="99"/>
+    <w:semiHidden/>
+    <w:unhideWhenUsed/>
+    <w:tblPr>
+      <w:tblInd w:w="0" w:type="dxa"/>
+      <w:tblCellMar>
+        <w:top w:w="0" w:type="dxa"/>
+        <w:left w:w="108" w:type="dxa"/>
+        <w:bottom w:w="0" w:type="dxa"/>
+        <w:right w:w="108" w:type="dxa"/>
+      </w:tblCellMar>
+    </w:tblPr>
+  </w:style>
+  <w:style w:type="numbering" w:default="1" w:styleId="a3">
+    <w:name w:val="No List"/>
+    <w:uiPriority w:val="99"/>
+    <w:semiHidden/>
+    <w:unhideWhenUsed/>
+  </w:style>
+  <w:style w:type="paragraph" w:styleId="a4">
+    <w:name w:val="header"/>
+    <w:basedOn w:val="a0"/>
+    <w:link w:val="a5"/>
+    <w:uiPriority w:val="99"/>
+    <w:unhideWhenUsed/>
+    <w:rsid w:val="008068A2"/>
+    <w:pPr>
+      <w:tabs>
+        <w:tab w:val="center" w:pos="4680"/>
+        <w:tab w:val="right" w:pos="9360"/>
+      </w:tabs>
+      <w:spacing w:after="0" w:line="240" w:lineRule="auto"/>
+    </w:pPr>
+  </w:style>
+  <w:style w:type="character" w:customStyle="1" w:styleId="a5">
+    <w:name w:val="Горен колонтитул Знак"/>
+    <w:basedOn w:val="a1"/>
+    <w:link w:val="a4"/>
+    <w:uiPriority w:val="99"/>
+    <w:rsid w:val="008068A2"/>
+  </w:style>
+  <w:style w:type="paragraph" w:styleId="a6">
+    <w:name w:val="footer"/>
+    <w:basedOn w:val="a0"/>
+    <w:link w:val="a7"/>
+    <w:uiPriority w:val="99"/>
+    <w:unhideWhenUsed/>
+    <w:rsid w:val="008068A2"/>
+    <w:pPr>
+      <w:tabs>
+        <w:tab w:val="center" w:pos="4680"/>
+        <w:tab w:val="right" w:pos="9360"/>
+      </w:tabs>
+      <w:spacing w:after="0" w:line="240" w:lineRule="auto"/>
+    </w:pPr>
+  </w:style>
+  <w:style w:type="character" w:customStyle="1" w:styleId="a7">
+    <w:name w:val="Долен колонтитул Знак"/>
+    <w:basedOn w:val="a1"/>
+    <w:link w:val="a6"/>
+    <w:uiPriority w:val="99"/>
+    <w:rsid w:val="008068A2"/>
+  </w:style>
+  <w:style w:type="paragraph" w:styleId="a8">
+    <w:name w:val="Balloon Text"/>
+    <w:basedOn w:val="a0"/>
+    <w:link w:val="a9"/>
+    <w:uiPriority w:val="99"/>
+    <w:semiHidden/>
+    <w:unhideWhenUsed/>
+    <w:rsid w:val="00564D7B"/>
+    <w:pPr>
+      <w:spacing w:after="0" w:line="240" w:lineRule="auto"/>
+    </w:pPr>
+    <w:rPr>
+      <w:rFonts w:ascii="Tahoma" w:hAnsi="Tahoma" w:cs="Tahoma"/>
+      <w:sz w:val="16"/>
+      <w:szCs w:val="16"/>
+    </w:rPr>
+  </w:style>
+  <w:style w:type="character" w:customStyle="1" w:styleId="a9">
+    <w:name w:val="Изнесен текст Знак"/>
+    <w:basedOn w:val="a1"/>
+    <w:link w:val="a8"/>
+    <w:uiPriority w:val="99"/>
+    <w:semiHidden/>
+    <w:rsid w:val="00564D7B"/>
+    <w:rPr>
+      <w:rFonts w:ascii="Tahoma" w:hAnsi="Tahoma" w:cs="Tahoma"/>
+      <w:sz w:val="16"/>
+      <w:szCs w:val="16"/>
+    </w:rPr>
+  </w:style>
+  <w:style w:type="character" w:styleId="aa">
+    <w:name w:val="Hyperlink"/>
+    <w:basedOn w:val="a1"/>
+    <w:uiPriority w:val="99"/>
+    <w:unhideWhenUsed/>
+    <w:rsid w:val="0079324A"/>
+    <w:rPr>
+      <w:color w:val="0000FF" w:themeColor="hyperlink"/>
+      <w:u w:val="single"/>
+    </w:rPr>
+  </w:style>
+  <w:style w:type="character" w:customStyle="1" w:styleId="10">
+    <w:name w:val="Заглавие 1 Знак"/>
+    <w:basedOn w:val="a1"/>
+    <w:link w:val="1"/>
+    <w:uiPriority w:val="9"/>
+    <w:rsid w:val="00103906"/>
+    <w:rPr>
+      <w:rFonts w:asciiTheme="majorHAnsi" w:eastAsiaTheme="majorEastAsia" w:hAnsiTheme="majorHAnsi" w:cstheme="majorBidi"/>
+      <w:b/>
+      <w:color w:val="2E3917"/>
+      <w:sz w:val="40"/>
+      <w:szCs w:val="32"/>
+      <w:lang w:val="bg-BG"/>
+    </w:rPr>
+  </w:style>
+  <w:style w:type="character" w:customStyle="1" w:styleId="20">
+    <w:name w:val="Заглавие 2 Знак"/>
+    <w:basedOn w:val="a1"/>
+    <w:link w:val="2"/>
+    <w:uiPriority w:val="9"/>
+    <w:rsid w:val="00103906"/>
+    <w:rPr>
+      <w:rFonts w:asciiTheme="majorHAnsi" w:eastAsiaTheme="majorEastAsia" w:hAnsiTheme="majorHAnsi" w:cstheme="majorBidi"/>
+      <w:b/>
+      <w:color w:val="2E3917"/>
+      <w:sz w:val="36"/>
+      <w:szCs w:val="36"/>
+      <w:lang w:val="bg-BG"/>
+    </w:rPr>
+  </w:style>
+  <w:style w:type="paragraph" w:styleId="ab">
+    <w:name w:val="Normal (Web)"/>
+    <w:basedOn w:val="a0"/>
+    <w:uiPriority w:val="99"/>
+    <w:semiHidden/>
+    <w:unhideWhenUsed/>
+    <w:rsid w:val="00524789"/>
+    <w:pPr>
+      <w:spacing w:before="100" w:beforeAutospacing="1" w:after="100" w:afterAutospacing="1" w:line="240" w:lineRule="auto"/>
+    </w:pPr>
+    <w:rPr>
+      <w:rFonts w:ascii="Times New Roman" w:eastAsia="Times New Roman" w:hAnsi="Times New Roman" w:cs="Times New Roman"/>
+      <w:sz w:val="24"/>
+      <w:szCs w:val="24"/>
+    </w:rPr>
+  </w:style>
+  <w:style w:type="character" w:styleId="ac">
+    <w:name w:val="Strong"/>
+    <w:basedOn w:val="a1"/>
+    <w:uiPriority w:val="22"/>
+    <w:rsid w:val="00524789"/>
+    <w:rPr>
+      <w:b/>
+      <w:bCs/>
+    </w:rPr>
+  </w:style>
+  <w:style w:type="character" w:customStyle="1" w:styleId="30">
+    <w:name w:val="Заглавие 3 Знак"/>
+    <w:basedOn w:val="a1"/>
+    <w:link w:val="3"/>
+    <w:uiPriority w:val="9"/>
+    <w:rsid w:val="00103906"/>
+    <w:rPr>
+      <w:rFonts w:asciiTheme="majorHAnsi" w:eastAsiaTheme="majorEastAsia" w:hAnsiTheme="majorHAnsi" w:cstheme="majorBidi"/>
+      <w:b/>
+      <w:color w:val="2E3917"/>
+      <w:sz w:val="32"/>
+      <w:szCs w:val="32"/>
+      <w:lang w:val="bg-BG"/>
+    </w:rPr>
+  </w:style>
+  <w:style w:type="character" w:customStyle="1" w:styleId="40">
+    <w:name w:val="Заглавие 4 Знак"/>
+    <w:basedOn w:val="a1"/>
+    <w:link w:val="4"/>
+    <w:uiPriority w:val="9"/>
+    <w:rsid w:val="00103906"/>
+    <w:rPr>
+      <w:rFonts w:asciiTheme="majorHAnsi" w:eastAsiaTheme="majorEastAsia" w:hAnsiTheme="majorHAnsi" w:cstheme="majorBidi"/>
+      <w:iCs/>
+      <w:color w:val="2E3917"/>
+      <w:sz w:val="28"/>
+      <w:lang w:val="bg-BG"/>
+    </w:rPr>
+  </w:style>
+  <w:style w:type="paragraph" w:styleId="a">
+    <w:name w:val="List Paragraph"/>
+    <w:basedOn w:val="a0"/>
+    <w:uiPriority w:val="34"/>
+    <w:qFormat/>
+    <w:rsid w:val="00B93283"/>
+    <w:pPr>
+      <w:numPr>
+        <w:numId w:val="8"/>
+      </w:numPr>
+      <w:spacing w:line="240" w:lineRule="auto"/>
+      <w:ind w:left="568" w:hanging="284"/>
+    </w:pPr>
+    <w:rPr>
+      <w:noProof/>
+    </w:rPr>
+  </w:style>
+  <w:style w:type="character" w:customStyle="1" w:styleId="50">
+    <w:name w:val="Заглавие 5 Знак"/>
+    <w:basedOn w:val="a1"/>
+    <w:link w:val="5"/>
+    <w:uiPriority w:val="9"/>
+    <w:rsid w:val="001D2B86"/>
+    <w:rPr>
+      <w:rFonts w:asciiTheme="majorHAnsi" w:eastAsiaTheme="majorEastAsia" w:hAnsiTheme="majorHAnsi" w:cstheme="majorBidi"/>
+      <w:color w:val="2E3917"/>
+      <w:sz w:val="24"/>
+    </w:rPr>
+  </w:style>
+  <w:style w:type="character" w:customStyle="1" w:styleId="Code">
+    <w:name w:val="Code"/>
+    <w:qFormat/>
+    <w:rsid w:val="003155BE"/>
+    <w:rPr>
+      <w:rFonts w:ascii="Consolas" w:hAnsi="Consolas"/>
+      <w:b/>
+      <w:bCs/>
+      <w:noProof/>
+      <w:sz w:val="22"/>
+      <w:lang w:val="en-US"/>
+    </w:rPr>
+  </w:style>
+  <w:style w:type="character" w:customStyle="1" w:styleId="60">
+    <w:name w:val="Заглавие 6 Знак"/>
+    <w:basedOn w:val="a1"/>
+    <w:link w:val="6"/>
     <w:uiPriority w:val="9"/>
     <w:semiHidden/>
     <w:rsid w:val="001D2B86"/>
@@ -5505,7 +6024,7 @@
 </file>
 
 <file path=customXml/itemProps1.xml><?xml version="1.0" encoding="utf-8"?>
-<ds:datastoreItem xmlns:ds="http://schemas.openxmlformats.org/officeDocument/2006/customXml" ds:itemID="{7CF0F27A-03C5-4A0F-8A61-FA009B8BAA97}">
+<ds:datastoreItem xmlns:ds="http://schemas.openxmlformats.org/officeDocument/2006/customXml" ds:itemID="{7CFB6D46-5CA4-4550-B61C-B251C898F0FB}">
   <ds:schemaRefs>
     <ds:schemaRef ds:uri="http://schemas.openxmlformats.org/officeDocument/2006/bibliography"/>
   </ds:schemaRefs>

</xml_diff>